<commit_message>
curso 03 - listas de coisas que o azure faz
</commit_message>
<xml_diff>
--- a/03 - Principais serviços de nuvem - Introducao ao Azure.docx
+++ b/03 - Principais serviços de nuvem - Introducao ao Azure.docx
@@ -174,6 +174,9 @@
         <w:ind w:left="0"/>
       </w:pPr>
       <w:r>
+        <w:rPr>
+          <w:noProof/>
+        </w:rPr>
         <w:drawing>
           <wp:inline distT="0" distB="0" distL="0" distR="0" wp14:anchorId="14E26A01" wp14:editId="004F6F99">
             <wp:extent cx="6645910" cy="3959860"/>
@@ -449,6 +452,333 @@
           <w:numId w:val="6"/>
         </w:numPr>
       </w:pPr>
+      <w:r>
+        <w:t xml:space="preserve">Reconhecimento de texto para voz e outros serviços cognitivos </w:t>
+      </w:r>
+    </w:p>
+    <w:p>
+      <w:pPr>
+        <w:pStyle w:val="ListParagraph"/>
+      </w:pPr>
+    </w:p>
+    <w:p>
+      <w:pPr>
+        <w:pStyle w:val="ListParagraph"/>
+        <w:numPr>
+          <w:ilvl w:val="0"/>
+          <w:numId w:val="6"/>
+        </w:numPr>
+      </w:pPr>
+      <w:r>
+        <w:t xml:space="preserve">Serviço de </w:t>
+      </w:r>
+      <w:proofErr w:type="spellStart"/>
+      <w:r>
+        <w:t>analytics</w:t>
+      </w:r>
+      <w:proofErr w:type="spellEnd"/>
+      <w:r>
+        <w:t xml:space="preserve"> que permite receber dados e informações dos seus aplicativos de volta e analisar</w:t>
+      </w:r>
+    </w:p>
+    <w:p>
+      <w:pPr>
+        <w:pStyle w:val="ListParagraph"/>
+      </w:pPr>
+    </w:p>
+    <w:p>
+      <w:pPr>
+        <w:rPr>
+          <w:b/>
+        </w:rPr>
+      </w:pPr>
+      <w:r>
+        <w:rPr>
+          <w:b/>
+        </w:rPr>
+        <w:t>O que eu posso fazer no Azure?</w:t>
+      </w:r>
+    </w:p>
+    <w:p>
+      <w:r>
+        <w:t xml:space="preserve">Azure cobre </w:t>
+      </w:r>
+      <w:r>
+        <w:rPr>
+          <w:vertAlign w:val="subscript"/>
+        </w:rPr>
+        <w:softHyphen/>
+      </w:r>
+      <w:r>
+        <w:t xml:space="preserve">uma gama de serviços, variando desde criar </w:t>
+      </w:r>
+      <w:proofErr w:type="spellStart"/>
+      <w:r>
+        <w:t>VMs</w:t>
+      </w:r>
+      <w:proofErr w:type="spellEnd"/>
+      <w:r>
+        <w:t xml:space="preserve"> para rodar as aplicações e sites, até para a criação e treinamento de </w:t>
+      </w:r>
+      <w:proofErr w:type="spellStart"/>
+      <w:r>
+        <w:t>bots</w:t>
+      </w:r>
+      <w:proofErr w:type="spellEnd"/>
+      <w:r>
+        <w:t xml:space="preserve"> inteligentes e realidade aumentada.</w:t>
+      </w:r>
+      <w:r>
+        <w:t xml:space="preserve"> </w:t>
+      </w:r>
+    </w:p>
+    <w:p>
+      <w:r>
+        <w:t>Azure oferece um serviço de treinamento de IA que permite a conversa de forma natural com o usuário; soluções de armazenamento que são projetadas especificamente para lidar com grandes volumes de dados.</w:t>
+      </w:r>
+    </w:p>
+    <w:p/>
+    <w:p/>
+    <w:p/>
+    <w:p/>
+    <w:p/>
+    <w:p/>
+    <w:p>
+      <w:pPr>
+        <w:rPr>
+          <w:b/>
+        </w:rPr>
+      </w:pPr>
+      <w:r>
+        <w:rPr>
+          <w:b/>
+        </w:rPr>
+        <w:lastRenderedPageBreak/>
+        <w:t>Tour pelos serviços do Azure</w:t>
+      </w:r>
+    </w:p>
+    <w:p>
+      <w:r>
+        <w:t>[vídeo mulher falando]</w:t>
+      </w:r>
+    </w:p>
+    <w:p>
+      <w:r>
+        <w:t>Principais grandes áreas em que o Azure oferece serviços:</w:t>
+      </w:r>
+    </w:p>
+    <w:p>
+      <w:pPr>
+        <w:pStyle w:val="ListParagraph"/>
+        <w:numPr>
+          <w:ilvl w:val="0"/>
+          <w:numId w:val="6"/>
+        </w:numPr>
+        <w:ind w:left="1418"/>
+      </w:pPr>
+      <w:r>
+        <w:t xml:space="preserve">Computação em nuvem – </w:t>
+      </w:r>
+      <w:proofErr w:type="spellStart"/>
+      <w:r>
+        <w:t>VMs</w:t>
+      </w:r>
+      <w:proofErr w:type="spellEnd"/>
+      <w:r>
+        <w:t xml:space="preserve">, Containers, executar aplicações </w:t>
+      </w:r>
+    </w:p>
+    <w:p>
+      <w:pPr>
+        <w:pStyle w:val="ListParagraph"/>
+        <w:numPr>
+          <w:ilvl w:val="0"/>
+          <w:numId w:val="6"/>
+        </w:numPr>
+        <w:ind w:left="1418"/>
+      </w:pPr>
+      <w:r>
+        <w:t xml:space="preserve">Armazenamento em nuvem – Discos de </w:t>
+      </w:r>
+      <w:proofErr w:type="spellStart"/>
+      <w:r>
+        <w:t>VMs</w:t>
+      </w:r>
+      <w:proofErr w:type="spellEnd"/>
+      <w:r>
+        <w:t>, banco de dados</w:t>
+      </w:r>
+    </w:p>
+    <w:p>
+      <w:pPr>
+        <w:pStyle w:val="ListParagraph"/>
+        <w:numPr>
+          <w:ilvl w:val="0"/>
+          <w:numId w:val="6"/>
+        </w:numPr>
+        <w:ind w:left="1418"/>
+      </w:pPr>
+      <w:r>
+        <w:t>Redes – Redes privadas para o ambiente local, controle de trafego</w:t>
+      </w:r>
+    </w:p>
+    <w:p>
+      <w:pPr>
+        <w:pStyle w:val="ListParagraph"/>
+        <w:numPr>
+          <w:ilvl w:val="0"/>
+          <w:numId w:val="6"/>
+        </w:numPr>
+        <w:ind w:left="1418"/>
+      </w:pPr>
+      <w:r>
+        <w:t>Hospedagem de aplicações – Executa as aplicações em plataformas Windows/Linux</w:t>
+      </w:r>
+    </w:p>
+    <w:p>
+      <w:pPr>
+        <w:pStyle w:val="ListParagraph"/>
+        <w:numPr>
+          <w:ilvl w:val="0"/>
+          <w:numId w:val="6"/>
+        </w:numPr>
+        <w:ind w:left="1418"/>
+      </w:pPr>
+      <w:r>
+        <w:t xml:space="preserve">Inteligência artificial – </w:t>
+      </w:r>
+      <w:proofErr w:type="spellStart"/>
+      <w:r>
+        <w:t>Machine</w:t>
+      </w:r>
+      <w:proofErr w:type="spellEnd"/>
+      <w:r>
+        <w:t xml:space="preserve"> </w:t>
+      </w:r>
+      <w:proofErr w:type="spellStart"/>
+      <w:r>
+        <w:t>learning</w:t>
+      </w:r>
+      <w:proofErr w:type="spellEnd"/>
+      <w:r>
+        <w:t xml:space="preserve"> e serviços cognitivos, modelos preditivos para aperfeiçoamento de </w:t>
+      </w:r>
+      <w:proofErr w:type="spellStart"/>
+      <w:r>
+        <w:t>devices</w:t>
+      </w:r>
+      <w:proofErr w:type="spellEnd"/>
+    </w:p>
+    <w:p>
+      <w:pPr>
+        <w:pStyle w:val="ListParagraph"/>
+        <w:numPr>
+          <w:ilvl w:val="0"/>
+          <w:numId w:val="6"/>
+        </w:numPr>
+        <w:ind w:left="1418"/>
+      </w:pPr>
+      <w:r>
+        <w:t xml:space="preserve">Internet das Coisas – Criar painéis e apps para monitorar e controlar </w:t>
+      </w:r>
+    </w:p>
+    <w:p>
+      <w:pPr>
+        <w:pStyle w:val="ListParagraph"/>
+        <w:numPr>
+          <w:ilvl w:val="0"/>
+          <w:numId w:val="6"/>
+        </w:numPr>
+        <w:ind w:left="1418"/>
+      </w:pPr>
+      <w:r>
+        <w:t xml:space="preserve">Integração – </w:t>
+      </w:r>
+      <w:proofErr w:type="spellStart"/>
+      <w:r>
+        <w:t>Logic</w:t>
+      </w:r>
+      <w:proofErr w:type="spellEnd"/>
+      <w:r>
+        <w:t xml:space="preserve"> apps, conecta aplicações e serviços, cria fluxos e conecta sistemas (</w:t>
+      </w:r>
+      <w:proofErr w:type="spellStart"/>
+      <w:r>
+        <w:t>on</w:t>
+      </w:r>
+      <w:proofErr w:type="spellEnd"/>
+      <w:r>
+        <w:t xml:space="preserve"> </w:t>
+      </w:r>
+      <w:proofErr w:type="spellStart"/>
+      <w:r>
+        <w:t>premises</w:t>
+      </w:r>
+      <w:proofErr w:type="spellEnd"/>
+      <w:r>
+        <w:t xml:space="preserve"> e em cloud)</w:t>
+      </w:r>
+    </w:p>
+    <w:p>
+      <w:pPr>
+        <w:pStyle w:val="ListParagraph"/>
+        <w:numPr>
+          <w:ilvl w:val="0"/>
+          <w:numId w:val="6"/>
+        </w:numPr>
+        <w:ind w:left="1418"/>
+      </w:pPr>
+      <w:r>
+        <w:t>Segurança – Segurança global de acordo com as diretrizes de segurança de vários países e campos diferentes</w:t>
+      </w:r>
+    </w:p>
+    <w:p>
+      <w:r>
+        <w:rPr>
+          <w:noProof/>
+        </w:rPr>
+        <w:drawing>
+          <wp:inline distT="0" distB="0" distL="0" distR="0">
+            <wp:extent cx="6645910" cy="3738245"/>
+            <wp:effectExtent l="0" t="0" r="2540" b="0"/>
+            <wp:docPr id="2" name="Picture 2"/>
+            <wp:cNvGraphicFramePr>
+              <a:graphicFrameLocks xmlns:a="http://schemas.openxmlformats.org/drawingml/2006/main" noChangeAspect="1"/>
+            </wp:cNvGraphicFramePr>
+            <a:graphic xmlns:a="http://schemas.openxmlformats.org/drawingml/2006/main">
+              <a:graphicData uri="http://schemas.openxmlformats.org/drawingml/2006/picture">
+                <pic:pic xmlns:pic="http://schemas.openxmlformats.org/drawingml/2006/picture">
+                  <pic:nvPicPr>
+                    <pic:cNvPr id="2" name="3-azure-services.png"/>
+                    <pic:cNvPicPr/>
+                  </pic:nvPicPr>
+                  <pic:blipFill>
+                    <a:blip r:embed="rId7" cstate="print">
+                      <a:extLst>
+                        <a:ext uri="{28A0092B-C50C-407E-A947-70E740481C1C}">
+                          <a14:useLocalDpi xmlns:a14="http://schemas.microsoft.com/office/drawing/2010/main" val="0"/>
+                        </a:ext>
+                      </a:extLst>
+                    </a:blip>
+                    <a:stretch>
+                      <a:fillRect/>
+                    </a:stretch>
+                  </pic:blipFill>
+                  <pic:spPr>
+                    <a:xfrm>
+                      <a:off x="0" y="0"/>
+                      <a:ext cx="6645910" cy="3738245"/>
+                    </a:xfrm>
+                    <a:prstGeom prst="rect">
+                      <a:avLst/>
+                    </a:prstGeom>
+                  </pic:spPr>
+                </pic:pic>
+              </a:graphicData>
+            </a:graphic>
+          </wp:inline>
+        </w:drawing>
+      </w:r>
       <w:bookmarkStart w:id="0" w:name="_GoBack"/>
       <w:bookmarkEnd w:id="0"/>
     </w:p>
@@ -2146,7 +2476,7 @@
 </file>
 
 <file path=customXml/itemProps1.xml><?xml version="1.0" encoding="utf-8"?>
-<ds:datastoreItem xmlns:ds="http://schemas.openxmlformats.org/officeDocument/2006/customXml" ds:itemID="{E5097BFC-BEFD-4F22-8675-C617506E0CBA}">
+<ds:datastoreItem xmlns:ds="http://schemas.openxmlformats.org/officeDocument/2006/customXml" ds:itemID="{012179F4-323F-4780-8198-C0E13D154D4E}">
   <ds:schemaRefs>
     <ds:schemaRef ds:uri="http://schemas.openxmlformats.org/officeDocument/2006/bibliography"/>
   </ds:schemaRefs>

</xml_diff>

<commit_message>
finalizando parte 3 do curso. criando website e outras funcionalidades do azure portal
</commit_message>
<xml_diff>
--- a/03 - Principais serviços de nuvem - Introducao ao Azure.docx
+++ b/03 - Principais serviços de nuvem - Introducao ao Azure.docx
@@ -779,10 +779,4554 @@
           </wp:inline>
         </w:drawing>
       </w:r>
+    </w:p>
+    <w:p/>
+    <w:p>
+      <w:pPr>
+        <w:rPr>
+          <w:b/>
+        </w:rPr>
+      </w:pPr>
+      <w:r>
+        <w:rPr>
+          <w:b/>
+        </w:rPr>
+        <w:t>Serviços de computação</w:t>
+      </w:r>
+    </w:p>
+    <w:p>
+      <w:r>
+        <w:t>São os serviços que mais atraem as empresas a migrarem para o Azure. O Azure oferece uma variedade de serviços que atendem as necessidades de hospedar sites e aplicações</w:t>
+      </w:r>
+    </w:p>
+    <w:p/>
+    <w:tbl>
+      <w:tblPr>
+        <w:tblStyle w:val="TableGrid"/>
+        <w:tblW w:w="0" w:type="auto"/>
+        <w:tblLook w:val="04A0" w:firstRow="1" w:lastRow="0" w:firstColumn="1" w:lastColumn="0" w:noHBand="0" w:noVBand="1"/>
+      </w:tblPr>
+      <w:tblGrid>
+        <w:gridCol w:w="5228"/>
+        <w:gridCol w:w="5228"/>
+      </w:tblGrid>
+      <w:tr>
+        <w:tc>
+          <w:tcPr>
+            <w:tcW w:w="5228" w:type="dxa"/>
+          </w:tcPr>
+          <w:p>
+            <w:pPr>
+              <w:rPr>
+                <w:b/>
+              </w:rPr>
+            </w:pPr>
+            <w:r>
+              <w:rPr>
+                <w:b/>
+              </w:rPr>
+              <w:t>Nome do serviço</w:t>
+            </w:r>
+          </w:p>
+        </w:tc>
+        <w:tc>
+          <w:tcPr>
+            <w:tcW w:w="5228" w:type="dxa"/>
+          </w:tcPr>
+          <w:p>
+            <w:pPr>
+              <w:rPr>
+                <w:b/>
+              </w:rPr>
+            </w:pPr>
+            <w:r>
+              <w:rPr>
+                <w:b/>
+              </w:rPr>
+              <w:t>Função do serviço</w:t>
+            </w:r>
+          </w:p>
+        </w:tc>
+      </w:tr>
+      <w:tr>
+        <w:tc>
+          <w:tcPr>
+            <w:tcW w:w="5228" w:type="dxa"/>
+          </w:tcPr>
+          <w:p>
+            <w:r>
+              <w:t>Máquinas Virtuais do Azure</w:t>
+            </w:r>
+          </w:p>
+        </w:tc>
+        <w:tc>
+          <w:tcPr>
+            <w:tcW w:w="5228" w:type="dxa"/>
+          </w:tcPr>
+          <w:p>
+            <w:proofErr w:type="spellStart"/>
+            <w:r>
+              <w:t>VMs</w:t>
+            </w:r>
+            <w:proofErr w:type="spellEnd"/>
+            <w:r>
+              <w:t xml:space="preserve"> (máquinas virtuais) do Windows ou do Linux hospedadas no Azure</w:t>
+            </w:r>
+          </w:p>
+        </w:tc>
+      </w:tr>
+      <w:tr>
+        <w:tc>
+          <w:tcPr>
+            <w:tcW w:w="5228" w:type="dxa"/>
+          </w:tcPr>
+          <w:p>
+            <w:r>
+              <w:t>Conjuntos de Dimensionamento de Máquinas Virtuais do Azure</w:t>
+            </w:r>
+          </w:p>
+        </w:tc>
+        <w:tc>
+          <w:tcPr>
+            <w:tcW w:w="5228" w:type="dxa"/>
+          </w:tcPr>
+          <w:p>
+            <w:r>
+              <w:t xml:space="preserve">Dimensionamento para </w:t>
+            </w:r>
+            <w:proofErr w:type="spellStart"/>
+            <w:r>
+              <w:t>VMs</w:t>
+            </w:r>
+            <w:proofErr w:type="spellEnd"/>
+            <w:r>
+              <w:t xml:space="preserve"> do Windows ou do Linux hospedadas no Azure</w:t>
+            </w:r>
+          </w:p>
+        </w:tc>
+      </w:tr>
+      <w:tr>
+        <w:tc>
+          <w:tcPr>
+            <w:tcW w:w="5228" w:type="dxa"/>
+          </w:tcPr>
+          <w:p>
+            <w:r>
+              <w:t xml:space="preserve">Serviço de </w:t>
+            </w:r>
+            <w:proofErr w:type="spellStart"/>
+            <w:r>
+              <w:t>Kubernetes</w:t>
+            </w:r>
+            <w:proofErr w:type="spellEnd"/>
+            <w:r>
+              <w:t xml:space="preserve"> do Azure</w:t>
+            </w:r>
+          </w:p>
+        </w:tc>
+        <w:tc>
+          <w:tcPr>
+            <w:tcW w:w="5228" w:type="dxa"/>
+          </w:tcPr>
+          <w:p>
+            <w:r>
+              <w:t xml:space="preserve">Permite o gerenciamento de um cluster de </w:t>
+            </w:r>
+            <w:proofErr w:type="spellStart"/>
+            <w:r>
+              <w:t>VMs</w:t>
+            </w:r>
+            <w:proofErr w:type="spellEnd"/>
+            <w:r>
+              <w:t xml:space="preserve"> que executam serviços em contêineres</w:t>
+            </w:r>
+          </w:p>
+        </w:tc>
+      </w:tr>
+      <w:tr>
+        <w:tc>
+          <w:tcPr>
+            <w:tcW w:w="5228" w:type="dxa"/>
+          </w:tcPr>
+          <w:p>
+            <w:r>
+              <w:t xml:space="preserve">Azure Service </w:t>
+            </w:r>
+            <w:proofErr w:type="spellStart"/>
+            <w:r>
+              <w:t>Fabric</w:t>
+            </w:r>
+            <w:proofErr w:type="spellEnd"/>
+          </w:p>
+        </w:tc>
+        <w:tc>
+          <w:tcPr>
+            <w:tcW w:w="5228" w:type="dxa"/>
+          </w:tcPr>
+          <w:p>
+            <w:r>
+              <w:t>Plataforma de sistemas distribuídos. É executado no Azure ou localmente</w:t>
+            </w:r>
+          </w:p>
+        </w:tc>
+      </w:tr>
+      <w:tr>
+        <w:tc>
+          <w:tcPr>
+            <w:tcW w:w="5228" w:type="dxa"/>
+          </w:tcPr>
+          <w:p>
+            <w:r>
+              <w:lastRenderedPageBreak/>
+              <w:t>Lote do Azure</w:t>
+            </w:r>
+          </w:p>
+        </w:tc>
+        <w:tc>
+          <w:tcPr>
+            <w:tcW w:w="5228" w:type="dxa"/>
+          </w:tcPr>
+          <w:p>
+            <w:r>
+              <w:t>Serviço gerenciado para aplicativos de computação paralelos e de alto desempenho</w:t>
+            </w:r>
+          </w:p>
+        </w:tc>
+      </w:tr>
+      <w:tr>
+        <w:tc>
+          <w:tcPr>
+            <w:tcW w:w="5228" w:type="dxa"/>
+          </w:tcPr>
+          <w:p>
+            <w:r>
+              <w:t>Instâncias de Contêiner do Azure</w:t>
+            </w:r>
+          </w:p>
+        </w:tc>
+        <w:tc>
+          <w:tcPr>
+            <w:tcW w:w="5228" w:type="dxa"/>
+          </w:tcPr>
+          <w:p>
+            <w:r>
+              <w:t>Executar aplicativos em contêineres no Azure sem o provisionamento de servidores nem de máquinas virtuais</w:t>
+            </w:r>
+          </w:p>
+        </w:tc>
+      </w:tr>
+      <w:tr>
+        <w:tc>
+          <w:tcPr>
+            <w:tcW w:w="5228" w:type="dxa"/>
+          </w:tcPr>
+          <w:p>
+            <w:r>
+              <w:t xml:space="preserve">Azure </w:t>
+            </w:r>
+            <w:proofErr w:type="spellStart"/>
+            <w:r>
+              <w:t>Functions</w:t>
+            </w:r>
+            <w:proofErr w:type="spellEnd"/>
+          </w:p>
+        </w:tc>
+        <w:tc>
+          <w:tcPr>
+            <w:tcW w:w="5228" w:type="dxa"/>
+          </w:tcPr>
+          <w:p>
+            <w:r>
+              <w:t>Um serviço de computação sem servidor controlado por eventos</w:t>
+            </w:r>
+          </w:p>
+        </w:tc>
+      </w:tr>
+    </w:tbl>
+    <w:p>
+      <w:pPr>
+        <w:rPr>
+          <w:b/>
+        </w:rPr>
+      </w:pPr>
+    </w:p>
+    <w:p>
+      <w:r>
+        <w:rPr>
+          <w:b/>
+        </w:rPr>
+        <w:t>Redes</w:t>
+      </w:r>
+    </w:p>
+    <w:p>
+      <w:r>
+        <w:t>Prover acesso a aplicações e recursos é a chave da seção de conexão do Azure. As funcionalidades de rede do Azure têm foco em trazer para dentro do Azure, conectar o mundo externo com a abundância de serviços do Azure.</w:t>
+      </w:r>
+    </w:p>
+    <w:tbl>
+      <w:tblPr>
+        <w:tblStyle w:val="TableGrid"/>
+        <w:tblW w:w="0" w:type="auto"/>
+        <w:tblLook w:val="04A0" w:firstRow="1" w:lastRow="0" w:firstColumn="1" w:lastColumn="0" w:noHBand="0" w:noVBand="1"/>
+      </w:tblPr>
+      <w:tblGrid>
+        <w:gridCol w:w="5228"/>
+        <w:gridCol w:w="5228"/>
+      </w:tblGrid>
+      <w:tr>
+        <w:tc>
+          <w:tcPr>
+            <w:tcW w:w="5228" w:type="dxa"/>
+          </w:tcPr>
+          <w:p>
+            <w:pPr>
+              <w:rPr>
+                <w:b/>
+              </w:rPr>
+            </w:pPr>
+            <w:r>
+              <w:rPr>
+                <w:b/>
+              </w:rPr>
+              <w:t xml:space="preserve">Nome do serviço </w:t>
+            </w:r>
+          </w:p>
+        </w:tc>
+        <w:tc>
+          <w:tcPr>
+            <w:tcW w:w="5228" w:type="dxa"/>
+          </w:tcPr>
+          <w:p>
+            <w:pPr>
+              <w:rPr>
+                <w:b/>
+              </w:rPr>
+            </w:pPr>
+            <w:r>
+              <w:rPr>
+                <w:b/>
+              </w:rPr>
+              <w:t>Função do serviço</w:t>
+            </w:r>
+          </w:p>
+        </w:tc>
+      </w:tr>
+      <w:tr>
+        <w:tc>
+          <w:tcPr>
+            <w:tcW w:w="5228" w:type="dxa"/>
+          </w:tcPr>
+          <w:p>
+            <w:r>
+              <w:t xml:space="preserve">Rede Virtual do Azure </w:t>
+            </w:r>
+          </w:p>
+        </w:tc>
+        <w:tc>
+          <w:tcPr>
+            <w:tcW w:w="5228" w:type="dxa"/>
+          </w:tcPr>
+          <w:p>
+            <w:r>
+              <w:t xml:space="preserve">Conectar </w:t>
+            </w:r>
+            <w:proofErr w:type="spellStart"/>
+            <w:r>
+              <w:t>VMs</w:t>
+            </w:r>
+            <w:proofErr w:type="spellEnd"/>
+            <w:r>
+              <w:t xml:space="preserve"> a conexões de VPN (Rede Virtual Privada) de entrada</w:t>
+            </w:r>
+          </w:p>
+        </w:tc>
+      </w:tr>
+      <w:tr>
+        <w:tc>
+          <w:tcPr>
+            <w:tcW w:w="5228" w:type="dxa"/>
+          </w:tcPr>
+          <w:p>
+            <w:r>
+              <w:t xml:space="preserve">Azure </w:t>
+            </w:r>
+            <w:proofErr w:type="spellStart"/>
+            <w:r>
+              <w:t>Load</w:t>
+            </w:r>
+            <w:proofErr w:type="spellEnd"/>
+            <w:r>
+              <w:t xml:space="preserve"> </w:t>
+            </w:r>
+            <w:proofErr w:type="spellStart"/>
+            <w:r>
+              <w:t>Balancer</w:t>
+            </w:r>
+            <w:proofErr w:type="spellEnd"/>
+            <w:r>
+              <w:t xml:space="preserve"> </w:t>
+            </w:r>
+          </w:p>
+        </w:tc>
+        <w:tc>
+          <w:tcPr>
+            <w:tcW w:w="5228" w:type="dxa"/>
+          </w:tcPr>
+          <w:p>
+            <w:r>
+              <w:t>Equilibra as conexões de entrada e saída para pontos de extremidade de serviço ou aplicativos</w:t>
+            </w:r>
+          </w:p>
+        </w:tc>
+      </w:tr>
+      <w:tr>
+        <w:tc>
+          <w:tcPr>
+            <w:tcW w:w="5228" w:type="dxa"/>
+          </w:tcPr>
+          <w:p>
+            <w:r>
+              <w:t xml:space="preserve">Gateway de Aplicativo do Azure </w:t>
+            </w:r>
+          </w:p>
+        </w:tc>
+        <w:tc>
+          <w:tcPr>
+            <w:tcW w:w="5228" w:type="dxa"/>
+          </w:tcPr>
+          <w:p>
+            <w:r>
+              <w:t xml:space="preserve">Otimiza a entrega de </w:t>
+            </w:r>
+            <w:proofErr w:type="spellStart"/>
+            <w:r>
+              <w:t>farm</w:t>
+            </w:r>
+            <w:proofErr w:type="spellEnd"/>
+            <w:r>
+              <w:t xml:space="preserve"> de servidores de aplicativo, aumentando simultaneamente a segurança do aplicativo</w:t>
+            </w:r>
+          </w:p>
+        </w:tc>
+      </w:tr>
+      <w:tr>
+        <w:tc>
+          <w:tcPr>
+            <w:tcW w:w="5228" w:type="dxa"/>
+          </w:tcPr>
+          <w:p>
+            <w:r>
+              <w:t xml:space="preserve">Gateway de VPN do Azure </w:t>
+            </w:r>
+          </w:p>
+        </w:tc>
+        <w:tc>
+          <w:tcPr>
+            <w:tcW w:w="5228" w:type="dxa"/>
+          </w:tcPr>
+          <w:p>
+            <w:r>
+              <w:t>Acessa as Redes Virtuais do Azure por meio de gateways de VPN de alto desempenho</w:t>
+            </w:r>
+          </w:p>
+        </w:tc>
+      </w:tr>
+      <w:tr>
+        <w:tc>
+          <w:tcPr>
+            <w:tcW w:w="5228" w:type="dxa"/>
+          </w:tcPr>
+          <w:p>
+            <w:r>
+              <w:t xml:space="preserve">DNS do Azure </w:t>
+            </w:r>
+          </w:p>
+        </w:tc>
+        <w:tc>
+          <w:tcPr>
+            <w:tcW w:w="5228" w:type="dxa"/>
+          </w:tcPr>
+          <w:p>
+            <w:r>
+              <w:t>Fornece respostas DNS extremamente rápidas e disponibilidade de domínio extremamente alta</w:t>
+            </w:r>
+          </w:p>
+        </w:tc>
+      </w:tr>
+      <w:tr>
+        <w:tc>
+          <w:tcPr>
+            <w:tcW w:w="5228" w:type="dxa"/>
+          </w:tcPr>
+          <w:p>
+            <w:r>
+              <w:t xml:space="preserve">Rede de Distribuição de Conteúdo do Azure </w:t>
+            </w:r>
+          </w:p>
+        </w:tc>
+        <w:tc>
+          <w:tcPr>
+            <w:tcW w:w="5228" w:type="dxa"/>
+          </w:tcPr>
+          <w:p>
+            <w:r>
+              <w:t>Distribui o conteúdo de alta largura de banda para clientes no mundo todo</w:t>
+            </w:r>
+          </w:p>
+        </w:tc>
+      </w:tr>
+      <w:tr>
+        <w:tc>
+          <w:tcPr>
+            <w:tcW w:w="5228" w:type="dxa"/>
+          </w:tcPr>
+          <w:p>
+            <w:r>
+              <w:t xml:space="preserve">Proteção contra </w:t>
+            </w:r>
+            <w:proofErr w:type="spellStart"/>
+            <w:r>
+              <w:t>DDoS</w:t>
+            </w:r>
+            <w:proofErr w:type="spellEnd"/>
+            <w:r>
+              <w:t xml:space="preserve"> do Azure </w:t>
+            </w:r>
+          </w:p>
+        </w:tc>
+        <w:tc>
+          <w:tcPr>
+            <w:tcW w:w="5228" w:type="dxa"/>
+          </w:tcPr>
+          <w:p>
+            <w:r>
+              <w:t xml:space="preserve">Protege os aplicativos hospedados no Azure </w:t>
+            </w:r>
+            <w:proofErr w:type="gramStart"/>
+            <w:r>
+              <w:t>contra ataques</w:t>
+            </w:r>
+            <w:proofErr w:type="gramEnd"/>
+            <w:r>
+              <w:t xml:space="preserve"> de </w:t>
+            </w:r>
+            <w:proofErr w:type="spellStart"/>
+            <w:r>
+              <w:t>DDoS</w:t>
+            </w:r>
+            <w:proofErr w:type="spellEnd"/>
+            <w:r>
+              <w:t xml:space="preserve"> (negação de serviço distribuído)</w:t>
+            </w:r>
+          </w:p>
+        </w:tc>
+      </w:tr>
+      <w:tr>
+        <w:tc>
+          <w:tcPr>
+            <w:tcW w:w="5228" w:type="dxa"/>
+          </w:tcPr>
+          <w:p>
+            <w:r>
+              <w:t xml:space="preserve">Gerenciador de Tráfego do Azure </w:t>
+            </w:r>
+          </w:p>
+        </w:tc>
+        <w:tc>
+          <w:tcPr>
+            <w:tcW w:w="5228" w:type="dxa"/>
+          </w:tcPr>
+          <w:p>
+            <w:r>
+              <w:t>Distribui o tráfego de rede entre as regiões do Azure no mundo todo</w:t>
+            </w:r>
+          </w:p>
+        </w:tc>
+      </w:tr>
+      <w:tr>
+        <w:tc>
+          <w:tcPr>
+            <w:tcW w:w="5228" w:type="dxa"/>
+          </w:tcPr>
+          <w:p>
+            <w:r>
+              <w:t xml:space="preserve">Azure </w:t>
+            </w:r>
+            <w:proofErr w:type="spellStart"/>
+            <w:r>
+              <w:t>ExpressRoute</w:t>
+            </w:r>
+            <w:proofErr w:type="spellEnd"/>
+            <w:r>
+              <w:t xml:space="preserve"> </w:t>
+            </w:r>
+          </w:p>
+        </w:tc>
+        <w:tc>
+          <w:tcPr>
+            <w:tcW w:w="5228" w:type="dxa"/>
+          </w:tcPr>
+          <w:p>
+            <w:r>
+              <w:t>Conecta-se ao Azure por meio de conexões seguras dedicadas de alta largura de banda</w:t>
+            </w:r>
+          </w:p>
+        </w:tc>
+      </w:tr>
+      <w:tr>
+        <w:tc>
+          <w:tcPr>
+            <w:tcW w:w="5228" w:type="dxa"/>
+          </w:tcPr>
+          <w:p>
+            <w:r>
+              <w:t xml:space="preserve">Observador de Rede do Azure </w:t>
+            </w:r>
+          </w:p>
+        </w:tc>
+        <w:tc>
+          <w:tcPr>
+            <w:tcW w:w="5228" w:type="dxa"/>
+          </w:tcPr>
+          <w:p>
+            <w:r>
+              <w:t>Monitora e diagnostica problemas de rede usando a análise baseada em cenário</w:t>
+            </w:r>
+          </w:p>
+        </w:tc>
+      </w:tr>
+      <w:tr>
+        <w:tc>
+          <w:tcPr>
+            <w:tcW w:w="5228" w:type="dxa"/>
+          </w:tcPr>
+          <w:p>
+            <w:r>
+              <w:t xml:space="preserve">Firewall do Azure </w:t>
+            </w:r>
+          </w:p>
+        </w:tc>
+        <w:tc>
+          <w:tcPr>
+            <w:tcW w:w="5228" w:type="dxa"/>
+          </w:tcPr>
+          <w:p>
+            <w:r>
+              <w:t>Implementa um firewall de alta segurança e alta disponibilidade com escalabilidade ilimitada</w:t>
+            </w:r>
+          </w:p>
+        </w:tc>
+      </w:tr>
+      <w:tr>
+        <w:tc>
+          <w:tcPr>
+            <w:tcW w:w="5228" w:type="dxa"/>
+          </w:tcPr>
+          <w:p>
+            <w:r>
+              <w:t xml:space="preserve">WAN Virtual do Azure </w:t>
+            </w:r>
+          </w:p>
+        </w:tc>
+        <w:tc>
+          <w:tcPr>
+            <w:tcW w:w="5228" w:type="dxa"/>
+          </w:tcPr>
+          <w:p>
+            <w:r>
+              <w:t>Cria uma WAN (rede de longa distância) unificada, conectando sites locais e remotos</w:t>
+            </w:r>
+          </w:p>
+        </w:tc>
+      </w:tr>
+    </w:tbl>
+    <w:p>
+      <w:r>
+        <w:t xml:space="preserve"> </w:t>
+      </w:r>
+    </w:p>
+    <w:p>
+      <w:pPr>
+        <w:rPr>
+          <w:b/>
+        </w:rPr>
+      </w:pPr>
+      <w:r>
+        <w:rPr>
+          <w:b/>
+        </w:rPr>
+        <w:t>Armazenamento</w:t>
+      </w:r>
+    </w:p>
+    <w:p>
+      <w:r>
+        <w:t>O Azure fornece 4 tipos de serviços de armazenamento. São eles:</w:t>
+      </w:r>
+    </w:p>
+    <w:tbl>
+      <w:tblPr>
+        <w:tblStyle w:val="TableGrid"/>
+        <w:tblW w:w="0" w:type="auto"/>
+        <w:tblLook w:val="04A0" w:firstRow="1" w:lastRow="0" w:firstColumn="1" w:lastColumn="0" w:noHBand="0" w:noVBand="1"/>
+      </w:tblPr>
+      <w:tblGrid>
+        <w:gridCol w:w="5228"/>
+        <w:gridCol w:w="5228"/>
+      </w:tblGrid>
+      <w:tr>
+        <w:tc>
+          <w:tcPr>
+            <w:tcW w:w="5228" w:type="dxa"/>
+            <w:vAlign w:val="center"/>
+          </w:tcPr>
+          <w:p>
+            <w:pPr>
+              <w:jc w:val="center"/>
+              <w:rPr>
+                <w:b/>
+                <w:bCs/>
+              </w:rPr>
+            </w:pPr>
+            <w:r>
+              <w:rPr>
+                <w:b/>
+                <w:bCs/>
+              </w:rPr>
+              <w:t>Nome do serviço</w:t>
+            </w:r>
+          </w:p>
+        </w:tc>
+        <w:tc>
+          <w:tcPr>
+            <w:tcW w:w="5228" w:type="dxa"/>
+            <w:vAlign w:val="center"/>
+          </w:tcPr>
+          <w:p>
+            <w:pPr>
+              <w:jc w:val="center"/>
+              <w:rPr>
+                <w:b/>
+                <w:bCs/>
+              </w:rPr>
+            </w:pPr>
+            <w:r>
+              <w:rPr>
+                <w:b/>
+                <w:bCs/>
+              </w:rPr>
+              <w:t>Função do serviço</w:t>
+            </w:r>
+          </w:p>
+        </w:tc>
+      </w:tr>
+      <w:tr>
+        <w:tc>
+          <w:tcPr>
+            <w:tcW w:w="5228" w:type="dxa"/>
+            <w:vAlign w:val="center"/>
+          </w:tcPr>
+          <w:p>
+            <w:r>
+              <w:t xml:space="preserve">Armazenamento de </w:t>
+            </w:r>
+            <w:proofErr w:type="spellStart"/>
+            <w:r>
+              <w:t>Blobs</w:t>
+            </w:r>
+            <w:proofErr w:type="spellEnd"/>
+            <w:r>
+              <w:t xml:space="preserve"> do Azure</w:t>
+            </w:r>
+          </w:p>
+        </w:tc>
+        <w:tc>
+          <w:tcPr>
+            <w:tcW w:w="5228" w:type="dxa"/>
+            <w:vAlign w:val="center"/>
+          </w:tcPr>
+          <w:p>
+            <w:r>
+              <w:t>Serviço de armazenamento para objetos muito grandes, como arquivos de vídeo ou bitmaps</w:t>
+            </w:r>
+          </w:p>
+        </w:tc>
+      </w:tr>
+      <w:tr>
+        <w:tc>
+          <w:tcPr>
+            <w:tcW w:w="5228" w:type="dxa"/>
+            <w:vAlign w:val="center"/>
+          </w:tcPr>
+          <w:p>
+            <w:r>
+              <w:t>Armazenamento de arquivos do Azure</w:t>
+            </w:r>
+          </w:p>
+        </w:tc>
+        <w:tc>
+          <w:tcPr>
+            <w:tcW w:w="5228" w:type="dxa"/>
+            <w:vAlign w:val="center"/>
+          </w:tcPr>
+          <w:p>
+            <w:r>
+              <w:t>Compartilhamentos de arquivos que você pode acessar e gerenciar como um servidor de arquivos</w:t>
+            </w:r>
+          </w:p>
+        </w:tc>
+      </w:tr>
+      <w:tr>
+        <w:tc>
+          <w:tcPr>
+            <w:tcW w:w="5228" w:type="dxa"/>
+            <w:vAlign w:val="center"/>
+          </w:tcPr>
+          <w:p>
+            <w:r>
+              <w:t>Armazenamento de Filas do Azure</w:t>
+            </w:r>
+          </w:p>
+        </w:tc>
+        <w:tc>
+          <w:tcPr>
+            <w:tcW w:w="5228" w:type="dxa"/>
+            <w:vAlign w:val="center"/>
+          </w:tcPr>
+          <w:p>
+            <w:r>
+              <w:t>Um armazenamento de dados para o enfileiramento de mensagens e a entrega confiável delas entre aplicativos</w:t>
+            </w:r>
+          </w:p>
+        </w:tc>
+      </w:tr>
+      <w:tr>
+        <w:tc>
+          <w:tcPr>
+            <w:tcW w:w="5228" w:type="dxa"/>
+            <w:vAlign w:val="center"/>
+          </w:tcPr>
+          <w:p>
+            <w:r>
+              <w:t>Armazenamento da tabela do Azure</w:t>
+            </w:r>
+          </w:p>
+        </w:tc>
+        <w:tc>
+          <w:tcPr>
+            <w:tcW w:w="5228" w:type="dxa"/>
+            <w:vAlign w:val="center"/>
+          </w:tcPr>
+          <w:p>
+            <w:r>
+              <w:t xml:space="preserve">Um repositório </w:t>
+            </w:r>
+            <w:proofErr w:type="spellStart"/>
+            <w:r>
+              <w:t>NoSQL</w:t>
+            </w:r>
+            <w:proofErr w:type="spellEnd"/>
+            <w:r>
+              <w:t xml:space="preserve"> que hospeda dados não estruturados independentes de qualquer esquema</w:t>
+            </w:r>
+          </w:p>
+        </w:tc>
+      </w:tr>
+    </w:tbl>
+    <w:p/>
+    <w:p>
+      <w:r>
+        <w:lastRenderedPageBreak/>
+        <w:t>Todos esses serviços compartilham características semelhantes. São elas:</w:t>
+      </w:r>
+    </w:p>
+    <w:p>
+      <w:pPr>
+        <w:pStyle w:val="ListParagraph"/>
+        <w:numPr>
+          <w:ilvl w:val="0"/>
+          <w:numId w:val="6"/>
+        </w:numPr>
+      </w:pPr>
+      <w:r>
+        <w:t>Durabilidade – são altamente propensos à replicação</w:t>
+      </w:r>
+    </w:p>
+    <w:p>
+      <w:pPr>
+        <w:pStyle w:val="ListParagraph"/>
+        <w:numPr>
+          <w:ilvl w:val="0"/>
+          <w:numId w:val="6"/>
+        </w:numPr>
+      </w:pPr>
+      <w:r>
+        <w:t>Segurança – devido à encriptação automática e acesso baseado em perfis</w:t>
+      </w:r>
+    </w:p>
+    <w:p>
+      <w:pPr>
+        <w:pStyle w:val="ListParagraph"/>
+        <w:numPr>
+          <w:ilvl w:val="0"/>
+          <w:numId w:val="6"/>
+        </w:numPr>
+      </w:pPr>
+      <w:r>
+        <w:t>Escalabilidade – com armazenamento virtual ilimitado</w:t>
+      </w:r>
+    </w:p>
+    <w:p>
+      <w:pPr>
+        <w:pStyle w:val="ListParagraph"/>
+        <w:numPr>
+          <w:ilvl w:val="0"/>
+          <w:numId w:val="6"/>
+        </w:numPr>
+      </w:pPr>
+      <w:r>
+        <w:t>Gerenciamento – o Azure trata da manutenção e problemas críticos, não o usuário</w:t>
+      </w:r>
+    </w:p>
+    <w:p>
+      <w:pPr>
+        <w:pStyle w:val="ListParagraph"/>
+        <w:numPr>
+          <w:ilvl w:val="0"/>
+          <w:numId w:val="6"/>
+        </w:numPr>
+      </w:pPr>
+      <w:r>
+        <w:t>Acessibilidade – acessível de qualquer lugar do mundo por HTTP ou HTTPS</w:t>
+      </w:r>
+    </w:p>
+    <w:p>
+      <w:pPr>
+        <w:rPr>
+          <w:b/>
+        </w:rPr>
+      </w:pPr>
+      <w:r>
+        <w:rPr>
+          <w:b/>
+        </w:rPr>
+        <w:t>Mobilidade</w:t>
+      </w:r>
+    </w:p>
+    <w:p>
+      <w:r>
+        <w:t xml:space="preserve">Azure permite que desenvolvedores criem serviços de </w:t>
+      </w:r>
+      <w:proofErr w:type="spellStart"/>
+      <w:r>
+        <w:t>backend</w:t>
+      </w:r>
+      <w:proofErr w:type="spellEnd"/>
+      <w:r>
+        <w:t xml:space="preserve"> para aplicações iOS, Android e Windows de forma rápida e fácil. Funcionalidades que costumavam tomar muito tempo e aumentava o risco dos projetos agora são tratadas de forma simples e incluídas sem problemas.</w:t>
+      </w:r>
+      <w:r>
+        <w:t xml:space="preserve"> Outras funcionalidades deste serviço incluem:</w:t>
+      </w:r>
+    </w:p>
+    <w:p>
+      <w:pPr>
+        <w:pStyle w:val="ListParagraph"/>
+        <w:numPr>
+          <w:ilvl w:val="0"/>
+          <w:numId w:val="6"/>
+        </w:numPr>
+      </w:pPr>
+      <w:r>
+        <w:t>Sincronização de dados offline</w:t>
+      </w:r>
+    </w:p>
+    <w:p>
+      <w:pPr>
+        <w:pStyle w:val="ListParagraph"/>
+        <w:numPr>
+          <w:ilvl w:val="0"/>
+          <w:numId w:val="6"/>
+        </w:numPr>
+      </w:pPr>
+      <w:r>
+        <w:t xml:space="preserve">Conectividade de dados </w:t>
+      </w:r>
+      <w:proofErr w:type="spellStart"/>
+      <w:r>
+        <w:t>on-premises</w:t>
+      </w:r>
+      <w:proofErr w:type="spellEnd"/>
+    </w:p>
+    <w:p>
+      <w:pPr>
+        <w:pStyle w:val="ListParagraph"/>
+        <w:numPr>
+          <w:ilvl w:val="0"/>
+          <w:numId w:val="6"/>
+        </w:numPr>
+      </w:pPr>
+      <w:r>
+        <w:t xml:space="preserve">Transmissão das notificações por </w:t>
+      </w:r>
+      <w:proofErr w:type="spellStart"/>
+      <w:r>
+        <w:t>push</w:t>
+      </w:r>
+      <w:proofErr w:type="spellEnd"/>
+    </w:p>
+    <w:p>
+      <w:pPr>
+        <w:pStyle w:val="ListParagraph"/>
+        <w:numPr>
+          <w:ilvl w:val="0"/>
+          <w:numId w:val="6"/>
+        </w:numPr>
+      </w:pPr>
+      <w:proofErr w:type="spellStart"/>
+      <w:r>
+        <w:t>Auto-escalabilidade</w:t>
+      </w:r>
+      <w:proofErr w:type="spellEnd"/>
+      <w:r>
+        <w:t xml:space="preserve"> para atender às necessidades do negócio</w:t>
+      </w:r>
+    </w:p>
+    <w:p>
+      <w:pPr>
+        <w:rPr>
+          <w:b/>
+        </w:rPr>
+      </w:pPr>
+      <w:r>
+        <w:rPr>
+          <w:b/>
+        </w:rPr>
+        <w:t>Banco de dados</w:t>
+      </w:r>
+    </w:p>
+    <w:p>
+      <w:r>
+        <w:t xml:space="preserve">Azure fornece múltiplos serviços de banco de dados para guardar uma variedade imensa de tipos de dados e volumes. Com a conectividade global, os dados são acessíveis para todos os usuários de forma instantânea. </w:t>
+      </w:r>
+    </w:p>
+    <w:tbl>
+      <w:tblPr>
+        <w:tblStyle w:val="TableGrid"/>
+        <w:tblW w:w="0" w:type="auto"/>
+        <w:tblLook w:val="04A0" w:firstRow="1" w:lastRow="0" w:firstColumn="1" w:lastColumn="0" w:noHBand="0" w:noVBand="1"/>
+      </w:tblPr>
+      <w:tblGrid>
+        <w:gridCol w:w="5228"/>
+        <w:gridCol w:w="5228"/>
+      </w:tblGrid>
+      <w:tr>
+        <w:tc>
+          <w:tcPr>
+            <w:tcW w:w="5228" w:type="dxa"/>
+            <w:vAlign w:val="center"/>
+          </w:tcPr>
+          <w:p>
+            <w:pPr>
+              <w:jc w:val="center"/>
+              <w:rPr>
+                <w:b/>
+                <w:bCs/>
+              </w:rPr>
+            </w:pPr>
+            <w:r>
+              <w:rPr>
+                <w:b/>
+                <w:bCs/>
+              </w:rPr>
+              <w:t>Nome do serviço</w:t>
+            </w:r>
+          </w:p>
+        </w:tc>
+        <w:tc>
+          <w:tcPr>
+            <w:tcW w:w="5228" w:type="dxa"/>
+            <w:vAlign w:val="center"/>
+          </w:tcPr>
+          <w:p>
+            <w:pPr>
+              <w:jc w:val="center"/>
+              <w:rPr>
+                <w:b/>
+                <w:bCs/>
+              </w:rPr>
+            </w:pPr>
+            <w:r>
+              <w:rPr>
+                <w:b/>
+                <w:bCs/>
+              </w:rPr>
+              <w:t>Função do serviço</w:t>
+            </w:r>
+          </w:p>
+        </w:tc>
+      </w:tr>
+      <w:tr>
+        <w:tc>
+          <w:tcPr>
+            <w:tcW w:w="5228" w:type="dxa"/>
+            <w:vAlign w:val="center"/>
+          </w:tcPr>
+          <w:p>
+            <w:r>
+              <w:t>Azure Cosmos DB</w:t>
+            </w:r>
+          </w:p>
+        </w:tc>
+        <w:tc>
+          <w:tcPr>
+            <w:tcW w:w="5228" w:type="dxa"/>
+            <w:vAlign w:val="center"/>
+          </w:tcPr>
+          <w:p>
+            <w:r>
+              <w:t xml:space="preserve">Banco de dados distribuído globalmente que dá suporte a opções de </w:t>
+            </w:r>
+            <w:proofErr w:type="spellStart"/>
+            <w:r>
+              <w:t>NoSQL</w:t>
+            </w:r>
+            <w:proofErr w:type="spellEnd"/>
+          </w:p>
+        </w:tc>
+      </w:tr>
+      <w:tr>
+        <w:tc>
+          <w:tcPr>
+            <w:tcW w:w="5228" w:type="dxa"/>
+            <w:vAlign w:val="center"/>
+          </w:tcPr>
+          <w:p>
+            <w:r>
+              <w:t>Banco de Dados SQL do Azure</w:t>
+            </w:r>
+          </w:p>
+        </w:tc>
+        <w:tc>
+          <w:tcPr>
+            <w:tcW w:w="5228" w:type="dxa"/>
+            <w:vAlign w:val="center"/>
+          </w:tcPr>
+          <w:p>
+            <w:r>
+              <w:t>Banco de dados relacional totalmente gerenciado com dimensionamento automático, inteligência integral e uma segurança robusta</w:t>
+            </w:r>
+          </w:p>
+        </w:tc>
+      </w:tr>
+      <w:tr>
+        <w:tc>
+          <w:tcPr>
+            <w:tcW w:w="5228" w:type="dxa"/>
+            <w:vAlign w:val="center"/>
+          </w:tcPr>
+          <w:p>
+            <w:r>
+              <w:t>Banco de Dados do Azure para MySQL</w:t>
+            </w:r>
+          </w:p>
+        </w:tc>
+        <w:tc>
+          <w:tcPr>
+            <w:tcW w:w="5228" w:type="dxa"/>
+            <w:vAlign w:val="center"/>
+          </w:tcPr>
+          <w:p>
+            <w:r>
+              <w:t>Banco de dados relacional MySQL totalmente gerenciado e escalonável, com alta disponibilidade e segurança</w:t>
+            </w:r>
+          </w:p>
+        </w:tc>
+      </w:tr>
+      <w:tr>
+        <w:tc>
+          <w:tcPr>
+            <w:tcW w:w="5228" w:type="dxa"/>
+            <w:vAlign w:val="center"/>
+          </w:tcPr>
+          <w:p>
+            <w:r>
+              <w:t>Banco de Dados do Azure para PostgreSQL</w:t>
+            </w:r>
+          </w:p>
+        </w:tc>
+        <w:tc>
+          <w:tcPr>
+            <w:tcW w:w="5228" w:type="dxa"/>
+            <w:vAlign w:val="center"/>
+          </w:tcPr>
+          <w:p>
+            <w:r>
+              <w:t>Banco de dados relacional PostgreSQL totalmente gerenciado e escalonável, com alta disponibilidade e segurança</w:t>
+            </w:r>
+          </w:p>
+        </w:tc>
+      </w:tr>
+      <w:tr>
+        <w:tc>
+          <w:tcPr>
+            <w:tcW w:w="5228" w:type="dxa"/>
+            <w:vAlign w:val="center"/>
+          </w:tcPr>
+          <w:p>
+            <w:r>
+              <w:t xml:space="preserve">SQL Server em </w:t>
+            </w:r>
+            <w:proofErr w:type="spellStart"/>
+            <w:r>
+              <w:t>VMs</w:t>
+            </w:r>
+            <w:proofErr w:type="spellEnd"/>
+          </w:p>
+        </w:tc>
+        <w:tc>
+          <w:tcPr>
+            <w:tcW w:w="5228" w:type="dxa"/>
+            <w:vAlign w:val="center"/>
+          </w:tcPr>
+          <w:p>
+            <w:r>
+              <w:t>Hospede aplicativos empresariais do SQL Server na nuvem</w:t>
+            </w:r>
+          </w:p>
+        </w:tc>
+      </w:tr>
+      <w:tr>
+        <w:tc>
+          <w:tcPr>
+            <w:tcW w:w="5228" w:type="dxa"/>
+            <w:vAlign w:val="center"/>
+          </w:tcPr>
+          <w:p>
+            <w:r>
+              <w:t xml:space="preserve">SQL Data </w:t>
+            </w:r>
+            <w:proofErr w:type="spellStart"/>
+            <w:r>
+              <w:t>Warehouse</w:t>
+            </w:r>
+            <w:proofErr w:type="spellEnd"/>
+            <w:r>
+              <w:t xml:space="preserve"> do Azure</w:t>
+            </w:r>
+          </w:p>
+        </w:tc>
+        <w:tc>
+          <w:tcPr>
+            <w:tcW w:w="5228" w:type="dxa"/>
+            <w:vAlign w:val="center"/>
+          </w:tcPr>
+          <w:p>
+            <w:r>
+              <w:t xml:space="preserve">Data </w:t>
+            </w:r>
+            <w:proofErr w:type="spellStart"/>
+            <w:r>
+              <w:t>warehouse</w:t>
+            </w:r>
+            <w:proofErr w:type="spellEnd"/>
+            <w:r>
+              <w:t xml:space="preserve"> totalmente gerenciado com segurança integral em todos os níveis de escala, sem custo extra</w:t>
+            </w:r>
+          </w:p>
+        </w:tc>
+      </w:tr>
+      <w:tr>
+        <w:tc>
+          <w:tcPr>
+            <w:tcW w:w="5228" w:type="dxa"/>
+            <w:vAlign w:val="center"/>
+          </w:tcPr>
+          <w:p>
+            <w:r>
+              <w:t>Serviço de Migração de Banco de Dados do Azure</w:t>
+            </w:r>
+          </w:p>
+        </w:tc>
+        <w:tc>
+          <w:tcPr>
+            <w:tcW w:w="5228" w:type="dxa"/>
+            <w:vAlign w:val="center"/>
+          </w:tcPr>
+          <w:p>
+            <w:r>
+              <w:t>Migra os bancos de dados para a nuvem sem alterações no código do aplicativo</w:t>
+            </w:r>
+          </w:p>
+        </w:tc>
+      </w:tr>
+      <w:tr>
+        <w:tc>
+          <w:tcPr>
+            <w:tcW w:w="5228" w:type="dxa"/>
+            <w:vAlign w:val="center"/>
+          </w:tcPr>
+          <w:p>
+            <w:r>
+              <w:t>Cache do Azure para Redis</w:t>
+            </w:r>
+          </w:p>
+        </w:tc>
+        <w:tc>
+          <w:tcPr>
+            <w:tcW w:w="5228" w:type="dxa"/>
+            <w:vAlign w:val="center"/>
+          </w:tcPr>
+          <w:p>
+            <w:r>
+              <w:t>Armazena em cache os dados estáticos e usados com frequência para reduzir a latência de dados e de aplicativos</w:t>
+            </w:r>
+          </w:p>
+        </w:tc>
+      </w:tr>
+      <w:tr>
+        <w:tc>
+          <w:tcPr>
+            <w:tcW w:w="5228" w:type="dxa"/>
+            <w:vAlign w:val="center"/>
+          </w:tcPr>
+          <w:p>
+            <w:r>
+              <w:t xml:space="preserve">Banco de Dados do Azure para </w:t>
+            </w:r>
+            <w:proofErr w:type="spellStart"/>
+            <w:r>
+              <w:t>MariaDB</w:t>
+            </w:r>
+            <w:proofErr w:type="spellEnd"/>
+          </w:p>
+        </w:tc>
+        <w:tc>
+          <w:tcPr>
+            <w:tcW w:w="5228" w:type="dxa"/>
+            <w:vAlign w:val="center"/>
+          </w:tcPr>
+          <w:p>
+            <w:r>
+              <w:t xml:space="preserve">Banco de dados relacional </w:t>
+            </w:r>
+            <w:proofErr w:type="spellStart"/>
+            <w:r>
+              <w:t>MariaDB</w:t>
+            </w:r>
+            <w:proofErr w:type="spellEnd"/>
+            <w:r>
+              <w:t xml:space="preserve"> totalmente gerenciado e escalonável, com alta disponibilidade e segurança</w:t>
+            </w:r>
+          </w:p>
+        </w:tc>
+      </w:tr>
+    </w:tbl>
+    <w:p/>
+    <w:p>
+      <w:pPr>
+        <w:rPr>
+          <w:b/>
+        </w:rPr>
+      </w:pPr>
+    </w:p>
+    <w:p>
+      <w:pPr>
+        <w:rPr>
+          <w:b/>
+        </w:rPr>
+      </w:pPr>
+    </w:p>
+    <w:p>
+      <w:pPr>
+        <w:rPr>
+          <w:b/>
+        </w:rPr>
+      </w:pPr>
+    </w:p>
+    <w:p>
+      <w:pPr>
+        <w:rPr>
+          <w:b/>
+        </w:rPr>
+      </w:pPr>
+      <w:r>
+        <w:rPr>
+          <w:b/>
+        </w:rPr>
+        <w:lastRenderedPageBreak/>
+        <w:t>Web</w:t>
+      </w:r>
+    </w:p>
+    <w:p>
+      <w:r>
+        <w:t>Ter uma experiência boa é essencial para os negócios nos dias de hoje. Azure inclui suporte de primeira classe para construir e hospedar aplicações web e serviços. O foco do Azure em hospedagens web tem como foco os seguintes pontos:</w:t>
+      </w:r>
+    </w:p>
+    <w:tbl>
+      <w:tblPr>
+        <w:tblStyle w:val="TableGrid"/>
+        <w:tblW w:w="0" w:type="auto"/>
+        <w:tblLook w:val="04A0" w:firstRow="1" w:lastRow="0" w:firstColumn="1" w:lastColumn="0" w:noHBand="0" w:noVBand="1"/>
+      </w:tblPr>
+      <w:tblGrid>
+        <w:gridCol w:w="5228"/>
+        <w:gridCol w:w="5228"/>
+      </w:tblGrid>
+      <w:tr>
+        <w:tc>
+          <w:tcPr>
+            <w:tcW w:w="5228" w:type="dxa"/>
+            <w:vAlign w:val="center"/>
+          </w:tcPr>
+          <w:p>
+            <w:pPr>
+              <w:jc w:val="center"/>
+              <w:rPr>
+                <w:b/>
+                <w:bCs/>
+              </w:rPr>
+            </w:pPr>
+            <w:r>
+              <w:rPr>
+                <w:b/>
+                <w:bCs/>
+              </w:rPr>
+              <w:t>Nome do Serviço</w:t>
+            </w:r>
+          </w:p>
+        </w:tc>
+        <w:tc>
+          <w:tcPr>
+            <w:tcW w:w="5228" w:type="dxa"/>
+            <w:vAlign w:val="center"/>
+          </w:tcPr>
+          <w:p>
+            <w:pPr>
+              <w:jc w:val="center"/>
+              <w:rPr>
+                <w:b/>
+                <w:bCs/>
+              </w:rPr>
+            </w:pPr>
+            <w:r>
+              <w:rPr>
+                <w:b/>
+                <w:bCs/>
+              </w:rPr>
+              <w:t>Descrição</w:t>
+            </w:r>
+          </w:p>
+        </w:tc>
+      </w:tr>
+      <w:tr>
+        <w:tc>
+          <w:tcPr>
+            <w:tcW w:w="5228" w:type="dxa"/>
+            <w:vAlign w:val="center"/>
+          </w:tcPr>
+          <w:p>
+            <w:r>
+              <w:t>Serviço de Aplicativo do Azure</w:t>
+            </w:r>
+          </w:p>
+        </w:tc>
+        <w:tc>
+          <w:tcPr>
+            <w:tcW w:w="5228" w:type="dxa"/>
+            <w:vAlign w:val="center"/>
+          </w:tcPr>
+          <w:p>
+            <w:r>
+              <w:t>Crie rapidamente aplicativos de nuvem poderosos baseados na Web</w:t>
+            </w:r>
+          </w:p>
+        </w:tc>
+      </w:tr>
+      <w:tr>
+        <w:tc>
+          <w:tcPr>
+            <w:tcW w:w="5228" w:type="dxa"/>
+            <w:vAlign w:val="center"/>
+          </w:tcPr>
+          <w:p>
+            <w:r>
+              <w:t>Hubs de Notificação do Azure</w:t>
+            </w:r>
+          </w:p>
+        </w:tc>
+        <w:tc>
+          <w:tcPr>
+            <w:tcW w:w="5228" w:type="dxa"/>
+            <w:vAlign w:val="center"/>
+          </w:tcPr>
+          <w:p>
+            <w:r>
+              <w:t xml:space="preserve">Envie notificações por </w:t>
+            </w:r>
+            <w:proofErr w:type="spellStart"/>
+            <w:r>
+              <w:t>push</w:t>
+            </w:r>
+            <w:proofErr w:type="spellEnd"/>
+            <w:r>
+              <w:t xml:space="preserve"> para qualquer plataforma de qualquer </w:t>
+            </w:r>
+            <w:proofErr w:type="spellStart"/>
+            <w:r>
+              <w:t>back</w:t>
+            </w:r>
+            <w:proofErr w:type="spellEnd"/>
+            <w:r>
+              <w:t>-end.</w:t>
+            </w:r>
+          </w:p>
+        </w:tc>
+      </w:tr>
+      <w:tr>
+        <w:tc>
+          <w:tcPr>
+            <w:tcW w:w="5228" w:type="dxa"/>
+            <w:vAlign w:val="center"/>
+          </w:tcPr>
+          <w:p>
+            <w:r>
+              <w:t>Gerenciamento de API do Azure</w:t>
+            </w:r>
+          </w:p>
+        </w:tc>
+        <w:tc>
+          <w:tcPr>
+            <w:tcW w:w="5228" w:type="dxa"/>
+            <w:vAlign w:val="center"/>
+          </w:tcPr>
+          <w:p>
+            <w:r>
+              <w:t>Publique APIs para desenvolvedores, parceiros e funcionários de maneira segura e em escala.</w:t>
+            </w:r>
+          </w:p>
+        </w:tc>
+      </w:tr>
+      <w:tr>
+        <w:tc>
+          <w:tcPr>
+            <w:tcW w:w="5228" w:type="dxa"/>
+            <w:vAlign w:val="center"/>
+          </w:tcPr>
+          <w:p>
+            <w:r>
+              <w:t xml:space="preserve">Azure </w:t>
+            </w:r>
+            <w:proofErr w:type="spellStart"/>
+            <w:r>
+              <w:t>Cognitive</w:t>
+            </w:r>
+            <w:proofErr w:type="spellEnd"/>
+            <w:r>
+              <w:t xml:space="preserve"> </w:t>
+            </w:r>
+            <w:proofErr w:type="spellStart"/>
+            <w:r>
+              <w:t>Search</w:t>
+            </w:r>
+            <w:proofErr w:type="spellEnd"/>
+          </w:p>
+        </w:tc>
+        <w:tc>
+          <w:tcPr>
+            <w:tcW w:w="5228" w:type="dxa"/>
+            <w:vAlign w:val="center"/>
+          </w:tcPr>
+          <w:p>
+            <w:r>
+              <w:t>Pesquisa como serviço totalmente gerenciada.</w:t>
+            </w:r>
+          </w:p>
+        </w:tc>
+      </w:tr>
+      <w:tr>
+        <w:tc>
+          <w:tcPr>
+            <w:tcW w:w="5228" w:type="dxa"/>
+            <w:vAlign w:val="center"/>
+          </w:tcPr>
+          <w:p>
+            <w:r>
+              <w:t>Recurso de Aplicativos Web do Serviço de Aplicativo do Azure</w:t>
+            </w:r>
+          </w:p>
+        </w:tc>
+        <w:tc>
+          <w:tcPr>
+            <w:tcW w:w="5228" w:type="dxa"/>
+            <w:vAlign w:val="center"/>
+          </w:tcPr>
+          <w:p>
+            <w:r>
+              <w:t>Crie e implante aplicativos Web críticos em escala.</w:t>
+            </w:r>
+          </w:p>
+        </w:tc>
+      </w:tr>
+      <w:tr>
+        <w:tc>
+          <w:tcPr>
+            <w:tcW w:w="5228" w:type="dxa"/>
+            <w:vAlign w:val="center"/>
+          </w:tcPr>
+          <w:p>
+            <w:r>
+              <w:t xml:space="preserve">Serviço Azure </w:t>
+            </w:r>
+            <w:proofErr w:type="spellStart"/>
+            <w:r>
+              <w:t>SignalR</w:t>
+            </w:r>
+            <w:proofErr w:type="spellEnd"/>
+          </w:p>
+        </w:tc>
+        <w:tc>
+          <w:tcPr>
+            <w:tcW w:w="5228" w:type="dxa"/>
+            <w:vAlign w:val="center"/>
+          </w:tcPr>
+          <w:p>
+            <w:r>
+              <w:t>Adicione funcionalidades da Web em tempo real com facilidade.</w:t>
+            </w:r>
+          </w:p>
+        </w:tc>
+      </w:tr>
+    </w:tbl>
+    <w:p/>
+    <w:p>
+      <w:pPr>
+        <w:rPr>
+          <w:b/>
+        </w:rPr>
+      </w:pPr>
+      <w:r>
+        <w:rPr>
+          <w:b/>
+        </w:rPr>
+        <w:t xml:space="preserve">Internet das Coisas – </w:t>
+      </w:r>
+      <w:proofErr w:type="spellStart"/>
+      <w:r>
+        <w:rPr>
+          <w:b/>
+        </w:rPr>
+        <w:t>IoT</w:t>
+      </w:r>
+      <w:proofErr w:type="spellEnd"/>
+      <w:r>
+        <w:rPr>
+          <w:b/>
+        </w:rPr>
+        <w:t xml:space="preserve"> </w:t>
+      </w:r>
+    </w:p>
+    <w:p>
+      <w:r>
+        <w:t>As pessoas conseguem acessar mais informações hoje; com os PDAs (</w:t>
+      </w:r>
+      <w:proofErr w:type="spellStart"/>
+      <w:r>
+        <w:t>personal</w:t>
+      </w:r>
+      <w:proofErr w:type="spellEnd"/>
+      <w:r>
+        <w:t xml:space="preserve"> digital </w:t>
+      </w:r>
+      <w:proofErr w:type="spellStart"/>
+      <w:r>
+        <w:t>assistants</w:t>
+      </w:r>
+      <w:proofErr w:type="spellEnd"/>
+      <w:r>
+        <w:t xml:space="preserve">) até os smartphones, </w:t>
+      </w:r>
+      <w:proofErr w:type="spellStart"/>
+      <w:r>
+        <w:t>smartwatches</w:t>
+      </w:r>
+      <w:proofErr w:type="spellEnd"/>
+      <w:r>
+        <w:t>, etc. A internet de hoje em dia permite que qualquer dispositivo que seja capaz de ficar online, acesse informações valiosas. A habilidade desses aparelhos acessarem e transmitirem as informações para analise de dados é conhecida como Internet das Coisas (</w:t>
+      </w:r>
+      <w:proofErr w:type="spellStart"/>
+      <w:r>
+        <w:t>IoT</w:t>
+      </w:r>
+      <w:proofErr w:type="spellEnd"/>
+      <w:r>
+        <w:t>)</w:t>
+      </w:r>
+    </w:p>
+    <w:tbl>
+      <w:tblPr>
+        <w:tblStyle w:val="TableGrid"/>
+        <w:tblW w:w="0" w:type="auto"/>
+        <w:tblLook w:val="04A0" w:firstRow="1" w:lastRow="0" w:firstColumn="1" w:lastColumn="0" w:noHBand="0" w:noVBand="1"/>
+      </w:tblPr>
+      <w:tblGrid>
+        <w:gridCol w:w="5228"/>
+        <w:gridCol w:w="5228"/>
+      </w:tblGrid>
+      <w:tr>
+        <w:tc>
+          <w:tcPr>
+            <w:tcW w:w="5228" w:type="dxa"/>
+            <w:vAlign w:val="center"/>
+          </w:tcPr>
+          <w:p>
+            <w:pPr>
+              <w:jc w:val="center"/>
+              <w:rPr>
+                <w:b/>
+                <w:bCs/>
+              </w:rPr>
+            </w:pPr>
+            <w:r>
+              <w:rPr>
+                <w:b/>
+                <w:bCs/>
+              </w:rPr>
+              <w:t>Nome do Serviço</w:t>
+            </w:r>
+          </w:p>
+        </w:tc>
+        <w:tc>
+          <w:tcPr>
+            <w:tcW w:w="5228" w:type="dxa"/>
+            <w:vAlign w:val="center"/>
+          </w:tcPr>
+          <w:p>
+            <w:pPr>
+              <w:jc w:val="center"/>
+              <w:rPr>
+                <w:b/>
+                <w:bCs/>
+              </w:rPr>
+            </w:pPr>
+            <w:r>
+              <w:rPr>
+                <w:b/>
+                <w:bCs/>
+              </w:rPr>
+              <w:t>Descrição</w:t>
+            </w:r>
+          </w:p>
+        </w:tc>
+      </w:tr>
+      <w:tr>
+        <w:tc>
+          <w:tcPr>
+            <w:tcW w:w="5228" w:type="dxa"/>
+            <w:vAlign w:val="center"/>
+          </w:tcPr>
+          <w:p>
+            <w:proofErr w:type="spellStart"/>
+            <w:r>
+              <w:t>IoT</w:t>
+            </w:r>
+            <w:proofErr w:type="spellEnd"/>
+            <w:r>
+              <w:t xml:space="preserve"> Central</w:t>
+            </w:r>
+          </w:p>
+        </w:tc>
+        <w:tc>
+          <w:tcPr>
+            <w:tcW w:w="5228" w:type="dxa"/>
+            <w:vAlign w:val="center"/>
+          </w:tcPr>
+          <w:p>
+            <w:r>
+              <w:t xml:space="preserve">Solução SaaS (software como serviço) de </w:t>
+            </w:r>
+            <w:proofErr w:type="spellStart"/>
+            <w:r>
+              <w:t>IoT</w:t>
+            </w:r>
+            <w:proofErr w:type="spellEnd"/>
+            <w:r>
+              <w:t xml:space="preserve"> global totalmente gerenciada que torna fácil conectar, monitorar e gerenciar seus ativos de </w:t>
+            </w:r>
+            <w:proofErr w:type="spellStart"/>
+            <w:r>
+              <w:t>IoT</w:t>
+            </w:r>
+            <w:proofErr w:type="spellEnd"/>
+            <w:r>
+              <w:t xml:space="preserve"> em escala</w:t>
+            </w:r>
+          </w:p>
+        </w:tc>
+      </w:tr>
+      <w:tr>
+        <w:tc>
+          <w:tcPr>
+            <w:tcW w:w="5228" w:type="dxa"/>
+            <w:vAlign w:val="center"/>
+          </w:tcPr>
+          <w:p>
+            <w:r>
+              <w:t xml:space="preserve">Hub </w:t>
+            </w:r>
+            <w:proofErr w:type="spellStart"/>
+            <w:r>
+              <w:t>IoT</w:t>
+            </w:r>
+            <w:proofErr w:type="spellEnd"/>
+            <w:r>
+              <w:t xml:space="preserve"> do Azure</w:t>
+            </w:r>
+          </w:p>
+        </w:tc>
+        <w:tc>
+          <w:tcPr>
+            <w:tcW w:w="5228" w:type="dxa"/>
+            <w:vAlign w:val="center"/>
+          </w:tcPr>
+          <w:p>
+            <w:r>
+              <w:t xml:space="preserve">Hub de mensagens que fornece comunicação segura e monitoramento entre milhões de dispositivos </w:t>
+            </w:r>
+            <w:proofErr w:type="spellStart"/>
+            <w:r>
+              <w:t>IoT</w:t>
+            </w:r>
+            <w:proofErr w:type="spellEnd"/>
+          </w:p>
+        </w:tc>
+      </w:tr>
+      <w:tr>
+        <w:tc>
+          <w:tcPr>
+            <w:tcW w:w="5228" w:type="dxa"/>
+            <w:vAlign w:val="center"/>
+          </w:tcPr>
+          <w:p>
+            <w:proofErr w:type="spellStart"/>
+            <w:r>
+              <w:t>IoT</w:t>
+            </w:r>
+            <w:proofErr w:type="spellEnd"/>
+            <w:r>
+              <w:t xml:space="preserve"> Edge</w:t>
+            </w:r>
+          </w:p>
+        </w:tc>
+        <w:tc>
+          <w:tcPr>
+            <w:tcW w:w="5228" w:type="dxa"/>
+            <w:vAlign w:val="center"/>
+          </w:tcPr>
+          <w:p>
+            <w:r>
+              <w:t xml:space="preserve">Efetue </w:t>
+            </w:r>
+            <w:proofErr w:type="spellStart"/>
+            <w:r>
+              <w:t>push</w:t>
+            </w:r>
+            <w:proofErr w:type="spellEnd"/>
+            <w:r>
+              <w:t xml:space="preserve"> de seus modelos de análise de dados diretamente para seus dispositivos </w:t>
+            </w:r>
+            <w:proofErr w:type="spellStart"/>
+            <w:r>
+              <w:t>IoT</w:t>
+            </w:r>
+            <w:proofErr w:type="spellEnd"/>
+            <w:r>
+              <w:t>, permitindo que eles reajam rapidamente a alterações de estado sem a necessidade de consultar modelos de IA baseados em nuvem.</w:t>
+            </w:r>
+          </w:p>
+        </w:tc>
+      </w:tr>
+    </w:tbl>
+    <w:p/>
+    <w:p>
+      <w:pPr>
+        <w:rPr>
+          <w:b/>
+        </w:rPr>
+      </w:pPr>
+    </w:p>
+    <w:p>
+      <w:pPr>
+        <w:rPr>
+          <w:b/>
+        </w:rPr>
+      </w:pPr>
+    </w:p>
+    <w:p>
+      <w:pPr>
+        <w:rPr>
+          <w:b/>
+        </w:rPr>
+      </w:pPr>
+    </w:p>
+    <w:p>
+      <w:pPr>
+        <w:rPr>
+          <w:b/>
+        </w:rPr>
+      </w:pPr>
+    </w:p>
+    <w:p>
+      <w:pPr>
+        <w:rPr>
+          <w:b/>
+        </w:rPr>
+      </w:pPr>
+    </w:p>
+    <w:p>
+      <w:pPr>
+        <w:rPr>
+          <w:b/>
+        </w:rPr>
+      </w:pPr>
+    </w:p>
+    <w:p>
+      <w:pPr>
+        <w:rPr>
+          <w:b/>
+        </w:rPr>
+      </w:pPr>
+    </w:p>
+    <w:p>
+      <w:pPr>
+        <w:rPr>
+          <w:b/>
+        </w:rPr>
+      </w:pPr>
+    </w:p>
+    <w:p>
+      <w:pPr>
+        <w:rPr>
+          <w:b/>
+        </w:rPr>
+      </w:pPr>
+    </w:p>
+    <w:p>
+      <w:pPr>
+        <w:rPr>
+          <w:b/>
+        </w:rPr>
+      </w:pPr>
+    </w:p>
+    <w:p>
+      <w:pPr>
+        <w:rPr>
+          <w:b/>
+        </w:rPr>
+      </w:pPr>
+      <w:r>
+        <w:rPr>
+          <w:b/>
+        </w:rPr>
+        <w:lastRenderedPageBreak/>
+        <w:t>Big Data</w:t>
+      </w:r>
+    </w:p>
+    <w:p>
+      <w:r>
+        <w:t xml:space="preserve">Dados hoje em dia vêm em formatos e tamanhos variados. Quando estamos falando de </w:t>
+      </w:r>
+      <w:r>
+        <w:rPr>
+          <w:i/>
+        </w:rPr>
+        <w:t>big data</w:t>
+      </w:r>
+      <w:r>
+        <w:t>, estamos falando de um volume gigantesco de dados; dados de análises climáticas/meteorológicas, pesquisas científicas avançadas, sistemas de comunicação, etc. As ferramentas de processamento de dados tradicionais não são adequadas para trabalharem com esse tipo e volume de dados. O Azure oferece uma gama de tecnologias e serviços que permitem análise e soluções de big data.</w:t>
+      </w:r>
+    </w:p>
+    <w:tbl>
+      <w:tblPr>
+        <w:tblStyle w:val="TableGrid"/>
+        <w:tblW w:w="0" w:type="auto"/>
+        <w:tblLook w:val="04A0" w:firstRow="1" w:lastRow="0" w:firstColumn="1" w:lastColumn="0" w:noHBand="0" w:noVBand="1"/>
+      </w:tblPr>
+      <w:tblGrid>
+        <w:gridCol w:w="5228"/>
+        <w:gridCol w:w="5228"/>
+      </w:tblGrid>
+      <w:tr>
+        <w:tc>
+          <w:tcPr>
+            <w:tcW w:w="5228" w:type="dxa"/>
+            <w:vAlign w:val="center"/>
+          </w:tcPr>
+          <w:p>
+            <w:pPr>
+              <w:jc w:val="center"/>
+              <w:rPr>
+                <w:b/>
+                <w:bCs/>
+              </w:rPr>
+            </w:pPr>
+            <w:r>
+              <w:rPr>
+                <w:b/>
+                <w:bCs/>
+              </w:rPr>
+              <w:t>Nome do Serviço</w:t>
+            </w:r>
+          </w:p>
+        </w:tc>
+        <w:tc>
+          <w:tcPr>
+            <w:tcW w:w="5228" w:type="dxa"/>
+            <w:vAlign w:val="center"/>
+          </w:tcPr>
+          <w:p>
+            <w:pPr>
+              <w:jc w:val="center"/>
+              <w:rPr>
+                <w:b/>
+                <w:bCs/>
+              </w:rPr>
+            </w:pPr>
+            <w:r>
+              <w:rPr>
+                <w:b/>
+                <w:bCs/>
+              </w:rPr>
+              <w:t>Descrição</w:t>
+            </w:r>
+          </w:p>
+        </w:tc>
+      </w:tr>
+      <w:tr>
+        <w:tc>
+          <w:tcPr>
+            <w:tcW w:w="5228" w:type="dxa"/>
+            <w:vAlign w:val="center"/>
+          </w:tcPr>
+          <w:p>
+            <w:r>
+              <w:t xml:space="preserve">SQL Data </w:t>
+            </w:r>
+            <w:proofErr w:type="spellStart"/>
+            <w:r>
+              <w:t>Warehouse</w:t>
+            </w:r>
+            <w:proofErr w:type="spellEnd"/>
+            <w:r>
+              <w:t xml:space="preserve"> do Azure</w:t>
+            </w:r>
+          </w:p>
+        </w:tc>
+        <w:tc>
+          <w:tcPr>
+            <w:tcW w:w="5228" w:type="dxa"/>
+            <w:vAlign w:val="center"/>
+          </w:tcPr>
+          <w:p>
+            <w:r>
+              <w:t xml:space="preserve">Executar análise em grande escala usando um EDW (Enterprise Data </w:t>
+            </w:r>
+            <w:proofErr w:type="spellStart"/>
+            <w:r>
+              <w:t>Warehouse</w:t>
+            </w:r>
+            <w:proofErr w:type="spellEnd"/>
+            <w:r>
+              <w:t xml:space="preserve">) baseado em nuvem que aproveita o MPP (processamento paralelo massivo) para executar consultas complexas rapidamente em </w:t>
+            </w:r>
+            <w:proofErr w:type="spellStart"/>
+            <w:r>
+              <w:t>petabytes</w:t>
+            </w:r>
+            <w:proofErr w:type="spellEnd"/>
+            <w:r>
+              <w:t xml:space="preserve"> de dados</w:t>
+            </w:r>
+          </w:p>
+        </w:tc>
+      </w:tr>
+      <w:tr>
+        <w:tc>
+          <w:tcPr>
+            <w:tcW w:w="5228" w:type="dxa"/>
+            <w:vAlign w:val="center"/>
+          </w:tcPr>
+          <w:p>
+            <w:r>
+              <w:t xml:space="preserve">Azure </w:t>
+            </w:r>
+            <w:proofErr w:type="spellStart"/>
+            <w:r>
+              <w:t>HDInsight</w:t>
+            </w:r>
+            <w:proofErr w:type="spellEnd"/>
+          </w:p>
+        </w:tc>
+        <w:tc>
+          <w:tcPr>
+            <w:tcW w:w="5228" w:type="dxa"/>
+            <w:vAlign w:val="center"/>
+          </w:tcPr>
+          <w:p>
+            <w:r>
+              <w:t xml:space="preserve">Processe grandes quantidades de dados com clusters gerenciados de clusters </w:t>
+            </w:r>
+            <w:proofErr w:type="spellStart"/>
+            <w:r>
+              <w:t>Hadoop</w:t>
+            </w:r>
+            <w:proofErr w:type="spellEnd"/>
+            <w:r>
+              <w:t xml:space="preserve"> na nuvem</w:t>
+            </w:r>
+          </w:p>
+        </w:tc>
+      </w:tr>
+      <w:tr>
+        <w:tc>
+          <w:tcPr>
+            <w:tcW w:w="5228" w:type="dxa"/>
+            <w:vAlign w:val="center"/>
+          </w:tcPr>
+          <w:p>
+            <w:r>
+              <w:t xml:space="preserve">Azure </w:t>
+            </w:r>
+            <w:proofErr w:type="spellStart"/>
+            <w:r>
+              <w:t>Databricks</w:t>
+            </w:r>
+            <w:proofErr w:type="spellEnd"/>
+          </w:p>
+        </w:tc>
+        <w:tc>
+          <w:tcPr>
+            <w:tcW w:w="5228" w:type="dxa"/>
+            <w:vAlign w:val="center"/>
+          </w:tcPr>
+          <w:p>
+            <w:r>
+              <w:t xml:space="preserve">Serviço de análise colaborativa com base no Apache </w:t>
+            </w:r>
+            <w:proofErr w:type="spellStart"/>
+            <w:r>
+              <w:t>Spark</w:t>
+            </w:r>
+            <w:proofErr w:type="spellEnd"/>
+            <w:r>
+              <w:t xml:space="preserve"> que pode ser integrado com outros serviços de Big Data no Azure.</w:t>
+            </w:r>
+          </w:p>
+        </w:tc>
+      </w:tr>
+    </w:tbl>
+    <w:p/>
+    <w:p>
+      <w:pPr>
+        <w:rPr>
+          <w:b/>
+        </w:rPr>
+      </w:pPr>
+      <w:r>
+        <w:rPr>
+          <w:b/>
+        </w:rPr>
+        <w:t>Inteligência Artificial</w:t>
+      </w:r>
+    </w:p>
+    <w:p>
+      <w:r>
+        <w:t xml:space="preserve">Inteligência artificial no contexto da internet de hoje refere-se a uma variedade de serviços baseados na computação em nuvem, sendo o principal o </w:t>
+      </w:r>
+      <w:proofErr w:type="spellStart"/>
+      <w:r>
+        <w:t>Machine</w:t>
+      </w:r>
+      <w:proofErr w:type="spellEnd"/>
+      <w:r>
+        <w:t xml:space="preserve"> Learning. </w:t>
+      </w:r>
+      <w:proofErr w:type="spellStart"/>
+      <w:r>
+        <w:t>Machine</w:t>
+      </w:r>
+      <w:proofErr w:type="spellEnd"/>
+      <w:r>
+        <w:t xml:space="preserve"> Learning é a técnica que permite que computadores usem dados par preverem comportamentos, resultados e tendências.</w:t>
+      </w:r>
+    </w:p>
+    <w:p>
+      <w:r>
+        <w:t xml:space="preserve">Previsões ou prognósticos criados a partir do </w:t>
+      </w:r>
+      <w:proofErr w:type="spellStart"/>
+      <w:r>
+        <w:t>Machine</w:t>
+      </w:r>
+      <w:proofErr w:type="spellEnd"/>
+      <w:r>
+        <w:t xml:space="preserve"> Learning permitem que apps e aparelhos sejam construídos de forma mais eficiente e inteligente. Alguns dos serviços de inteligência artificial e </w:t>
+      </w:r>
+      <w:proofErr w:type="spellStart"/>
+      <w:r>
+        <w:t>machine</w:t>
+      </w:r>
+      <w:proofErr w:type="spellEnd"/>
+      <w:r>
+        <w:t xml:space="preserve"> </w:t>
+      </w:r>
+      <w:proofErr w:type="spellStart"/>
+      <w:r>
+        <w:t>learning</w:t>
+      </w:r>
+      <w:proofErr w:type="spellEnd"/>
+      <w:r>
+        <w:t xml:space="preserve"> que o Azure oferece são:</w:t>
+      </w:r>
+    </w:p>
+    <w:tbl>
+      <w:tblPr>
+        <w:tblStyle w:val="TableGrid"/>
+        <w:tblW w:w="0" w:type="auto"/>
+        <w:tblLook w:val="04A0" w:firstRow="1" w:lastRow="0" w:firstColumn="1" w:lastColumn="0" w:noHBand="0" w:noVBand="1"/>
+      </w:tblPr>
+      <w:tblGrid>
+        <w:gridCol w:w="5228"/>
+        <w:gridCol w:w="5228"/>
+      </w:tblGrid>
+      <w:tr>
+        <w:tc>
+          <w:tcPr>
+            <w:tcW w:w="5228" w:type="dxa"/>
+            <w:vAlign w:val="center"/>
+          </w:tcPr>
+          <w:p>
+            <w:pPr>
+              <w:jc w:val="center"/>
+              <w:rPr>
+                <w:b/>
+                <w:bCs/>
+              </w:rPr>
+            </w:pPr>
+            <w:r>
+              <w:rPr>
+                <w:b/>
+                <w:bCs/>
+              </w:rPr>
+              <w:t>Nome do Serviço</w:t>
+            </w:r>
+          </w:p>
+        </w:tc>
+        <w:tc>
+          <w:tcPr>
+            <w:tcW w:w="5228" w:type="dxa"/>
+            <w:vAlign w:val="center"/>
+          </w:tcPr>
+          <w:p>
+            <w:pPr>
+              <w:jc w:val="center"/>
+              <w:rPr>
+                <w:b/>
+                <w:bCs/>
+              </w:rPr>
+            </w:pPr>
+            <w:r>
+              <w:rPr>
+                <w:b/>
+                <w:bCs/>
+              </w:rPr>
+              <w:t>Descrição</w:t>
+            </w:r>
+          </w:p>
+        </w:tc>
+      </w:tr>
+      <w:tr>
+        <w:tc>
+          <w:tcPr>
+            <w:tcW w:w="5228" w:type="dxa"/>
+            <w:vAlign w:val="center"/>
+          </w:tcPr>
+          <w:p>
+            <w:r>
+              <w:t xml:space="preserve">Serviço do Azure </w:t>
+            </w:r>
+            <w:proofErr w:type="spellStart"/>
+            <w:r>
+              <w:t>Machine</w:t>
+            </w:r>
+            <w:proofErr w:type="spellEnd"/>
+            <w:r>
+              <w:t xml:space="preserve"> Learning</w:t>
+            </w:r>
+          </w:p>
+        </w:tc>
+        <w:tc>
+          <w:tcPr>
+            <w:tcW w:w="5228" w:type="dxa"/>
+            <w:vAlign w:val="center"/>
+          </w:tcPr>
+          <w:p>
+            <w:r>
+              <w:t>Ambiente baseado em nuvem você pode usar para desenvolver, treinar, testar, implantar, gerenciar e acompanhar modelos de aprendizado de máquina. Pode automaticamente gerar e ajustar um modelo para você. Permitirá que você inicie o treinamento em seu computador local e então aumente para a nuvem</w:t>
+            </w:r>
+          </w:p>
+        </w:tc>
+      </w:tr>
+      <w:tr>
+        <w:tc>
+          <w:tcPr>
+            <w:tcW w:w="5228" w:type="dxa"/>
+            <w:vAlign w:val="center"/>
+          </w:tcPr>
+          <w:p>
+            <w:r>
+              <w:t xml:space="preserve">Azure </w:t>
+            </w:r>
+            <w:proofErr w:type="spellStart"/>
+            <w:r>
+              <w:t>Machine</w:t>
+            </w:r>
+            <w:proofErr w:type="spellEnd"/>
+            <w:r>
+              <w:t xml:space="preserve"> Learning Studio</w:t>
+            </w:r>
+          </w:p>
+        </w:tc>
+        <w:tc>
+          <w:tcPr>
+            <w:tcW w:w="5228" w:type="dxa"/>
+            <w:vAlign w:val="center"/>
+          </w:tcPr>
+          <w:p>
+            <w:proofErr w:type="spellStart"/>
+            <w:r>
+              <w:t>Workspace</w:t>
+            </w:r>
+            <w:proofErr w:type="spellEnd"/>
+            <w:r>
+              <w:t xml:space="preserve"> colaborativo do tipo "arrastar e soltar" em que você pode criar, testar e implantar soluções de aprendizado de máquina usando módulos de manipulação de dados e algoritmos de aprendizado de máquina </w:t>
+            </w:r>
+            <w:proofErr w:type="spellStart"/>
+            <w:r>
+              <w:t>pré</w:t>
+            </w:r>
+            <w:proofErr w:type="spellEnd"/>
+            <w:r>
+              <w:t>-criados</w:t>
+            </w:r>
+          </w:p>
+        </w:tc>
+      </w:tr>
+    </w:tbl>
+    <w:p/>
+    <w:p>
+      <w:r>
+        <w:t xml:space="preserve">Além desses serviços, o Azure oferece um conjunto de produtos que são os </w:t>
+      </w:r>
+      <w:r>
+        <w:rPr>
+          <w:i/>
+        </w:rPr>
+        <w:t>serviços cognitivos</w:t>
+      </w:r>
+      <w:r>
+        <w:t xml:space="preserve">. Esses serviços são APIs </w:t>
+      </w:r>
+      <w:proofErr w:type="spellStart"/>
+      <w:r>
+        <w:t>pré-construidas</w:t>
+      </w:r>
+      <w:proofErr w:type="spellEnd"/>
+      <w:r>
+        <w:t xml:space="preserve"> que você pode utilizar para alavancar as suas aplicações e resolver problemas complexos:</w:t>
+      </w:r>
+    </w:p>
+    <w:tbl>
+      <w:tblPr>
+        <w:tblStyle w:val="TableGrid"/>
+        <w:tblW w:w="0" w:type="auto"/>
+        <w:tblLook w:val="04A0" w:firstRow="1" w:lastRow="0" w:firstColumn="1" w:lastColumn="0" w:noHBand="0" w:noVBand="1"/>
+      </w:tblPr>
+      <w:tblGrid>
+        <w:gridCol w:w="5228"/>
+        <w:gridCol w:w="5228"/>
+      </w:tblGrid>
+      <w:tr>
+        <w:tc>
+          <w:tcPr>
+            <w:tcW w:w="5228" w:type="dxa"/>
+          </w:tcPr>
+          <w:p>
+            <w:pPr>
+              <w:rPr>
+                <w:b/>
+              </w:rPr>
+            </w:pPr>
+            <w:r>
+              <w:rPr>
+                <w:b/>
+              </w:rPr>
+              <w:t xml:space="preserve">Nome do Serviço </w:t>
+            </w:r>
+          </w:p>
+        </w:tc>
+        <w:tc>
+          <w:tcPr>
+            <w:tcW w:w="5228" w:type="dxa"/>
+          </w:tcPr>
+          <w:p>
+            <w:pPr>
+              <w:rPr>
+                <w:b/>
+              </w:rPr>
+            </w:pPr>
+            <w:r>
+              <w:rPr>
+                <w:b/>
+              </w:rPr>
+              <w:t>Descrição</w:t>
+            </w:r>
+          </w:p>
+        </w:tc>
+      </w:tr>
+      <w:tr>
+        <w:tc>
+          <w:tcPr>
+            <w:tcW w:w="5228" w:type="dxa"/>
+          </w:tcPr>
+          <w:p>
+            <w:r>
+              <w:t xml:space="preserve">Visão </w:t>
+            </w:r>
+          </w:p>
+        </w:tc>
+        <w:tc>
+          <w:tcPr>
+            <w:tcW w:w="5228" w:type="dxa"/>
+          </w:tcPr>
+          <w:p>
+            <w:r>
+              <w:t>Algoritmos de processamento de imagens para identificar, legendar, indexar e moderar de modo inteligente suas imagens e vídeos.</w:t>
+            </w:r>
+          </w:p>
+        </w:tc>
+      </w:tr>
+      <w:tr>
+        <w:tc>
+          <w:tcPr>
+            <w:tcW w:w="5228" w:type="dxa"/>
+          </w:tcPr>
+          <w:p>
+            <w:r>
+              <w:t xml:space="preserve">Fala </w:t>
+            </w:r>
+          </w:p>
+        </w:tc>
+        <w:tc>
+          <w:tcPr>
+            <w:tcW w:w="5228" w:type="dxa"/>
+          </w:tcPr>
+          <w:p>
+            <w:r>
+              <w:t>Converta áudio falado em texto, use voz para verificação ou adicione reconhecimento de locutor ao seu aplicativo.</w:t>
+            </w:r>
+          </w:p>
+        </w:tc>
+      </w:tr>
+      <w:tr>
+        <w:tc>
+          <w:tcPr>
+            <w:tcW w:w="5228" w:type="dxa"/>
+          </w:tcPr>
+          <w:p>
+            <w:r>
+              <w:lastRenderedPageBreak/>
+              <w:t xml:space="preserve">Mapeamento de conhecimento </w:t>
+            </w:r>
+          </w:p>
+        </w:tc>
+        <w:tc>
+          <w:tcPr>
+            <w:tcW w:w="5228" w:type="dxa"/>
+          </w:tcPr>
+          <w:p>
+            <w:r>
+              <w:t>Mapeie dados e informações complexos para resolver tarefas como recomendações inteligentes e pesquisa semântica.</w:t>
+            </w:r>
+          </w:p>
+        </w:tc>
+      </w:tr>
+      <w:tr>
+        <w:tc>
+          <w:tcPr>
+            <w:tcW w:w="5228" w:type="dxa"/>
+          </w:tcPr>
+          <w:p>
+            <w:r>
+              <w:t xml:space="preserve">Pesquisa do Bing </w:t>
+            </w:r>
+          </w:p>
+        </w:tc>
+        <w:tc>
+          <w:tcPr>
+            <w:tcW w:w="5228" w:type="dxa"/>
+          </w:tcPr>
+          <w:p>
+            <w:r>
+              <w:t>Adicione APIs de Pesquisa do Bing a seus aplicativos e aproveite a capacidade de vasculhar bilhões de páginas da Web, imagens, vídeos e notícias com uma única chamada à API.</w:t>
+            </w:r>
+          </w:p>
+        </w:tc>
+      </w:tr>
+      <w:tr>
+        <w:tc>
+          <w:tcPr>
+            <w:tcW w:w="5228" w:type="dxa"/>
+          </w:tcPr>
+          <w:p>
+            <w:r>
+              <w:t xml:space="preserve">Processamento de Idioma Natural </w:t>
+            </w:r>
+          </w:p>
+        </w:tc>
+        <w:tc>
+          <w:tcPr>
+            <w:tcW w:w="5228" w:type="dxa"/>
+          </w:tcPr>
+          <w:p>
+            <w:r>
+              <w:t xml:space="preserve">Permita que seus aplicativos processem idioma natural com scripts </w:t>
+            </w:r>
+            <w:proofErr w:type="spellStart"/>
+            <w:r>
+              <w:t>pré</w:t>
+            </w:r>
+            <w:proofErr w:type="spellEnd"/>
+            <w:r>
+              <w:t>-criados, avalie sentimentos e aprenda a reconhecer o que os usuários desejam.</w:t>
+            </w:r>
+          </w:p>
+        </w:tc>
+      </w:tr>
+    </w:tbl>
+    <w:p/>
+    <w:p>
+      <w:pPr>
+        <w:rPr>
+          <w:b/>
+        </w:rPr>
+      </w:pPr>
+      <w:proofErr w:type="spellStart"/>
+      <w:r>
+        <w:rPr>
+          <w:b/>
+        </w:rPr>
+        <w:t>DevOps</w:t>
+      </w:r>
+      <w:proofErr w:type="spellEnd"/>
+    </w:p>
+    <w:p>
+      <w:proofErr w:type="spellStart"/>
+      <w:r>
+        <w:t>DevOps</w:t>
+      </w:r>
+      <w:proofErr w:type="spellEnd"/>
+      <w:r>
+        <w:t xml:space="preserve"> (Desenvolvimento e Operações) junta pessoas, processos e tecnologia para automatizar entregas de software e prover valor de forma contínua para os usuários. Os serviços do Azure </w:t>
+      </w:r>
+      <w:proofErr w:type="spellStart"/>
+      <w:r>
+        <w:t>DevOps</w:t>
+      </w:r>
+      <w:proofErr w:type="spellEnd"/>
+      <w:r>
+        <w:t xml:space="preserve"> permitem que você crie e distribua pipelines que fornecem integração, entrega e implementação para as suas aplicações.</w:t>
+      </w:r>
+    </w:p>
+    <w:p>
+      <w:r>
+        <w:t>Você pode integrar repositórios e testes de aplicações, monitoramento de performance e trabalhar com os artefatos já construídos e entregues.</w:t>
+      </w:r>
+    </w:p>
+    <w:p>
+      <w:r>
+        <w:t xml:space="preserve">Você pode criar uma relação de itens pendentes e ir atualizando isso com uma ferramenta de terceiros como Chef e Jenkins. Todas essas funcionalidades são integradas ao Azure para facilitar a integração e entregar de forma consistente e replicável a implementação das suas aplicações. </w:t>
+      </w:r>
+    </w:p>
+    <w:tbl>
+      <w:tblPr>
+        <w:tblStyle w:val="TableGrid"/>
+        <w:tblW w:w="0" w:type="auto"/>
+        <w:tblLook w:val="04A0" w:firstRow="1" w:lastRow="0" w:firstColumn="1" w:lastColumn="0" w:noHBand="0" w:noVBand="1"/>
+      </w:tblPr>
+      <w:tblGrid>
+        <w:gridCol w:w="5228"/>
+        <w:gridCol w:w="5228"/>
+      </w:tblGrid>
+      <w:tr>
+        <w:tc>
+          <w:tcPr>
+            <w:tcW w:w="5228" w:type="dxa"/>
+            <w:vAlign w:val="center"/>
+          </w:tcPr>
+          <w:p>
+            <w:pPr>
+              <w:jc w:val="center"/>
+              <w:rPr>
+                <w:b/>
+                <w:bCs/>
+              </w:rPr>
+            </w:pPr>
+            <w:r>
+              <w:rPr>
+                <w:b/>
+                <w:bCs/>
+              </w:rPr>
+              <w:t xml:space="preserve">Service </w:t>
+            </w:r>
+            <w:proofErr w:type="spellStart"/>
+            <w:r>
+              <w:rPr>
+                <w:b/>
+                <w:bCs/>
+              </w:rPr>
+              <w:t>Name</w:t>
+            </w:r>
+            <w:proofErr w:type="spellEnd"/>
+          </w:p>
+        </w:tc>
+        <w:tc>
+          <w:tcPr>
+            <w:tcW w:w="5228" w:type="dxa"/>
+            <w:vAlign w:val="center"/>
+          </w:tcPr>
+          <w:p>
+            <w:pPr>
+              <w:jc w:val="center"/>
+              <w:rPr>
+                <w:b/>
+                <w:bCs/>
+              </w:rPr>
+            </w:pPr>
+            <w:proofErr w:type="spellStart"/>
+            <w:r>
+              <w:rPr>
+                <w:b/>
+                <w:bCs/>
+              </w:rPr>
+              <w:t>Description</w:t>
+            </w:r>
+            <w:proofErr w:type="spellEnd"/>
+          </w:p>
+        </w:tc>
+      </w:tr>
+      <w:tr>
+        <w:tc>
+          <w:tcPr>
+            <w:tcW w:w="5228" w:type="dxa"/>
+            <w:vAlign w:val="center"/>
+          </w:tcPr>
+          <w:p>
+            <w:r>
+              <w:t xml:space="preserve">Azure </w:t>
+            </w:r>
+            <w:proofErr w:type="spellStart"/>
+            <w:r>
+              <w:t>DevOps</w:t>
+            </w:r>
+            <w:proofErr w:type="spellEnd"/>
+          </w:p>
+        </w:tc>
+        <w:tc>
+          <w:tcPr>
+            <w:tcW w:w="5228" w:type="dxa"/>
+            <w:vAlign w:val="center"/>
+          </w:tcPr>
+          <w:p>
+            <w:r>
+              <w:t xml:space="preserve">Azure </w:t>
+            </w:r>
+            <w:proofErr w:type="spellStart"/>
+            <w:r>
+              <w:t>DevOps</w:t>
+            </w:r>
+            <w:proofErr w:type="spellEnd"/>
+            <w:r>
+              <w:t xml:space="preserve"> Services (</w:t>
+            </w:r>
+            <w:proofErr w:type="spellStart"/>
+            <w:r>
+              <w:t>formerly</w:t>
+            </w:r>
+            <w:proofErr w:type="spellEnd"/>
+            <w:r>
+              <w:t xml:space="preserve"> </w:t>
+            </w:r>
+            <w:proofErr w:type="spellStart"/>
+            <w:r>
+              <w:t>known</w:t>
+            </w:r>
+            <w:proofErr w:type="spellEnd"/>
+            <w:r>
+              <w:t xml:space="preserve"> as Visual Studio Team Services, </w:t>
+            </w:r>
+            <w:proofErr w:type="spellStart"/>
+            <w:r>
+              <w:t>or</w:t>
+            </w:r>
+            <w:proofErr w:type="spellEnd"/>
+            <w:r>
+              <w:t xml:space="preserve"> VSTS), </w:t>
+            </w:r>
+            <w:proofErr w:type="spellStart"/>
+            <w:r>
+              <w:t>provides</w:t>
+            </w:r>
+            <w:proofErr w:type="spellEnd"/>
+            <w:r>
+              <w:t xml:space="preserve"> </w:t>
+            </w:r>
+            <w:proofErr w:type="spellStart"/>
+            <w:r>
+              <w:t>development</w:t>
+            </w:r>
+            <w:proofErr w:type="spellEnd"/>
+            <w:r>
+              <w:t xml:space="preserve"> </w:t>
+            </w:r>
+            <w:proofErr w:type="spellStart"/>
+            <w:r>
+              <w:t>collaboration</w:t>
+            </w:r>
+            <w:proofErr w:type="spellEnd"/>
+            <w:r>
+              <w:t xml:space="preserve"> tools </w:t>
+            </w:r>
+            <w:proofErr w:type="spellStart"/>
+            <w:r>
+              <w:t>including</w:t>
+            </w:r>
+            <w:proofErr w:type="spellEnd"/>
+            <w:r>
+              <w:t xml:space="preserve"> high-performance pipelines, </w:t>
+            </w:r>
+            <w:proofErr w:type="spellStart"/>
+            <w:r>
+              <w:t>free</w:t>
+            </w:r>
+            <w:proofErr w:type="spellEnd"/>
+            <w:r>
+              <w:t xml:space="preserve"> </w:t>
+            </w:r>
+            <w:proofErr w:type="spellStart"/>
+            <w:r>
+              <w:t>private</w:t>
+            </w:r>
+            <w:proofErr w:type="spellEnd"/>
+            <w:r>
+              <w:t xml:space="preserve"> </w:t>
+            </w:r>
+            <w:proofErr w:type="spellStart"/>
+            <w:r>
+              <w:t>Git</w:t>
+            </w:r>
+            <w:proofErr w:type="spellEnd"/>
+            <w:r>
+              <w:t xml:space="preserve"> </w:t>
+            </w:r>
+            <w:proofErr w:type="spellStart"/>
+            <w:r>
+              <w:t>repositories</w:t>
+            </w:r>
+            <w:proofErr w:type="spellEnd"/>
+            <w:r>
+              <w:t xml:space="preserve">, </w:t>
+            </w:r>
+            <w:proofErr w:type="spellStart"/>
+            <w:r>
+              <w:t>configurable</w:t>
+            </w:r>
+            <w:proofErr w:type="spellEnd"/>
+            <w:r>
+              <w:t xml:space="preserve"> </w:t>
+            </w:r>
+            <w:proofErr w:type="spellStart"/>
+            <w:r>
+              <w:t>Kanban</w:t>
+            </w:r>
+            <w:proofErr w:type="spellEnd"/>
+            <w:r>
+              <w:t xml:space="preserve"> boards, </w:t>
+            </w:r>
+            <w:proofErr w:type="spellStart"/>
+            <w:r>
+              <w:t>and</w:t>
+            </w:r>
+            <w:proofErr w:type="spellEnd"/>
+            <w:r>
+              <w:t xml:space="preserve"> </w:t>
+            </w:r>
+            <w:proofErr w:type="spellStart"/>
+            <w:r>
+              <w:t>extensive</w:t>
+            </w:r>
+            <w:proofErr w:type="spellEnd"/>
+            <w:r>
+              <w:t xml:space="preserve"> </w:t>
+            </w:r>
+            <w:proofErr w:type="spellStart"/>
+            <w:r>
+              <w:t>automated</w:t>
+            </w:r>
+            <w:proofErr w:type="spellEnd"/>
+            <w:r>
+              <w:t xml:space="preserve"> </w:t>
+            </w:r>
+            <w:proofErr w:type="spellStart"/>
+            <w:r>
+              <w:t>and</w:t>
+            </w:r>
+            <w:proofErr w:type="spellEnd"/>
+            <w:r>
+              <w:t xml:space="preserve"> cloud-</w:t>
+            </w:r>
+            <w:proofErr w:type="spellStart"/>
+            <w:r>
+              <w:t>based</w:t>
+            </w:r>
+            <w:proofErr w:type="spellEnd"/>
+            <w:r>
+              <w:t xml:space="preserve"> </w:t>
+            </w:r>
+            <w:proofErr w:type="spellStart"/>
+            <w:r>
+              <w:t>load</w:t>
+            </w:r>
+            <w:proofErr w:type="spellEnd"/>
+            <w:r>
+              <w:t xml:space="preserve"> </w:t>
+            </w:r>
+            <w:proofErr w:type="spellStart"/>
+            <w:r>
+              <w:t>testing</w:t>
+            </w:r>
+            <w:proofErr w:type="spellEnd"/>
+          </w:p>
+        </w:tc>
+      </w:tr>
+      <w:tr>
+        <w:tc>
+          <w:tcPr>
+            <w:tcW w:w="5228" w:type="dxa"/>
+            <w:vAlign w:val="center"/>
+          </w:tcPr>
+          <w:p>
+            <w:r>
+              <w:t xml:space="preserve">Azure </w:t>
+            </w:r>
+            <w:proofErr w:type="spellStart"/>
+            <w:r>
+              <w:t>DevTest</w:t>
+            </w:r>
+            <w:proofErr w:type="spellEnd"/>
+            <w:r>
+              <w:t xml:space="preserve"> </w:t>
+            </w:r>
+            <w:proofErr w:type="spellStart"/>
+            <w:r>
+              <w:t>Labs</w:t>
+            </w:r>
+            <w:proofErr w:type="spellEnd"/>
+          </w:p>
+        </w:tc>
+        <w:tc>
+          <w:tcPr>
+            <w:tcW w:w="5228" w:type="dxa"/>
+            <w:vAlign w:val="center"/>
+          </w:tcPr>
+          <w:p>
+            <w:proofErr w:type="spellStart"/>
+            <w:r>
+              <w:t>Quickly</w:t>
+            </w:r>
+            <w:proofErr w:type="spellEnd"/>
+            <w:r>
+              <w:t xml:space="preserve"> </w:t>
+            </w:r>
+            <w:proofErr w:type="spellStart"/>
+            <w:r>
+              <w:t>create</w:t>
+            </w:r>
+            <w:proofErr w:type="spellEnd"/>
+            <w:r>
+              <w:t xml:space="preserve"> </w:t>
+            </w:r>
+            <w:proofErr w:type="spellStart"/>
+            <w:r>
+              <w:t>on-demand</w:t>
+            </w:r>
+            <w:proofErr w:type="spellEnd"/>
+            <w:r>
+              <w:t xml:space="preserve"> Windows </w:t>
+            </w:r>
+            <w:proofErr w:type="spellStart"/>
+            <w:r>
+              <w:t>and</w:t>
+            </w:r>
+            <w:proofErr w:type="spellEnd"/>
+            <w:r>
+              <w:t xml:space="preserve"> Linux </w:t>
+            </w:r>
+            <w:proofErr w:type="spellStart"/>
+            <w:r>
+              <w:t>environments</w:t>
+            </w:r>
+            <w:proofErr w:type="spellEnd"/>
+            <w:r>
+              <w:t xml:space="preserve"> </w:t>
+            </w:r>
+            <w:proofErr w:type="spellStart"/>
+            <w:r>
+              <w:t>you</w:t>
+            </w:r>
+            <w:proofErr w:type="spellEnd"/>
+            <w:r>
+              <w:t xml:space="preserve"> </w:t>
+            </w:r>
+            <w:proofErr w:type="spellStart"/>
+            <w:r>
+              <w:t>can</w:t>
+            </w:r>
+            <w:proofErr w:type="spellEnd"/>
+            <w:r>
+              <w:t xml:space="preserve"> use </w:t>
+            </w:r>
+            <w:proofErr w:type="spellStart"/>
+            <w:r>
+              <w:t>to</w:t>
+            </w:r>
+            <w:proofErr w:type="spellEnd"/>
+            <w:r>
+              <w:t xml:space="preserve"> </w:t>
+            </w:r>
+            <w:proofErr w:type="spellStart"/>
+            <w:r>
+              <w:t>test</w:t>
+            </w:r>
+            <w:proofErr w:type="spellEnd"/>
+            <w:r>
+              <w:t xml:space="preserve"> </w:t>
+            </w:r>
+            <w:proofErr w:type="spellStart"/>
+            <w:r>
+              <w:t>or</w:t>
+            </w:r>
+            <w:proofErr w:type="spellEnd"/>
+            <w:r>
+              <w:t xml:space="preserve"> demo </w:t>
+            </w:r>
+            <w:proofErr w:type="spellStart"/>
+            <w:r>
+              <w:t>your</w:t>
+            </w:r>
+            <w:proofErr w:type="spellEnd"/>
+            <w:r>
+              <w:t xml:space="preserve"> </w:t>
+            </w:r>
+            <w:proofErr w:type="spellStart"/>
+            <w:r>
+              <w:t>applications</w:t>
+            </w:r>
+            <w:proofErr w:type="spellEnd"/>
+            <w:r>
+              <w:t xml:space="preserve"> </w:t>
+            </w:r>
+            <w:proofErr w:type="spellStart"/>
+            <w:r>
+              <w:t>directly</w:t>
+            </w:r>
+            <w:proofErr w:type="spellEnd"/>
+            <w:r>
+              <w:t xml:space="preserve"> </w:t>
+            </w:r>
+            <w:proofErr w:type="spellStart"/>
+            <w:r>
+              <w:t>from</w:t>
+            </w:r>
+            <w:proofErr w:type="spellEnd"/>
+            <w:r>
+              <w:t xml:space="preserve"> </w:t>
+            </w:r>
+            <w:proofErr w:type="spellStart"/>
+            <w:r>
+              <w:t>your</w:t>
+            </w:r>
+            <w:proofErr w:type="spellEnd"/>
+            <w:r>
+              <w:t xml:space="preserve"> </w:t>
+            </w:r>
+            <w:proofErr w:type="spellStart"/>
+            <w:r>
+              <w:t>deployment</w:t>
+            </w:r>
+            <w:proofErr w:type="spellEnd"/>
+            <w:r>
+              <w:t xml:space="preserve"> pipelines</w:t>
+            </w:r>
+          </w:p>
+        </w:tc>
+      </w:tr>
+    </w:tbl>
+    <w:p/>
+    <w:p>
+      <w:pPr>
+        <w:rPr>
+          <w:b/>
+        </w:rPr>
+      </w:pPr>
+      <w:r>
+        <w:rPr>
+          <w:b/>
+        </w:rPr>
+        <w:t>Exercício – Criando um website hospedado no Azure</w:t>
+      </w:r>
+    </w:p>
+    <w:p>
+      <w:pPr>
+        <w:rPr>
+          <w:b/>
+          <w:u w:val="single"/>
+        </w:rPr>
+      </w:pPr>
+      <w:r>
+        <w:rPr>
+          <w:b/>
+          <w:u w:val="single"/>
+        </w:rPr>
+        <w:t>Revisão</w:t>
+      </w:r>
+    </w:p>
+    <w:p>
+      <w:pPr>
+        <w:pStyle w:val="ListParagraph"/>
+        <w:numPr>
+          <w:ilvl w:val="0"/>
+          <w:numId w:val="6"/>
+        </w:numPr>
+      </w:pPr>
+      <w:r>
+        <w:rPr>
+          <w:b/>
+        </w:rPr>
+        <w:t>O que é um App Service</w:t>
+      </w:r>
+      <w:r>
+        <w:t xml:space="preserve"> O Azure-App-Service é um serviço baseado em HTTP que permite a construção e hospedagem de soluções que são web-</w:t>
+      </w:r>
+      <w:proofErr w:type="spellStart"/>
+      <w:r>
+        <w:t>based</w:t>
+      </w:r>
+      <w:proofErr w:type="spellEnd"/>
+      <w:r>
+        <w:t xml:space="preserve">. Por exemplo, você pode hospedar uma web app, </w:t>
+      </w:r>
+      <w:proofErr w:type="spellStart"/>
+      <w:r>
+        <w:t>backend</w:t>
+      </w:r>
+      <w:proofErr w:type="spellEnd"/>
+      <w:r>
+        <w:t xml:space="preserve"> para mobile, APIs </w:t>
+      </w:r>
+      <w:proofErr w:type="spellStart"/>
+      <w:r>
+        <w:t>RESTful</w:t>
+      </w:r>
+      <w:proofErr w:type="spellEnd"/>
+      <w:r>
+        <w:t xml:space="preserve"> em diversas linguagens de programação. O objetivo é criar um website em menos tempo do que a gente demora pra almoçar.</w:t>
+      </w:r>
+    </w:p>
+    <w:p>
+      <w:pPr>
+        <w:pStyle w:val="ListParagraph"/>
+        <w:numPr>
+          <w:ilvl w:val="0"/>
+          <w:numId w:val="6"/>
+        </w:numPr>
+      </w:pPr>
+      <w:r>
+        <w:rPr>
+          <w:b/>
+        </w:rPr>
+        <w:t>O que é o Marketplace do Azure</w:t>
+      </w:r>
+      <w:r>
+        <w:t xml:space="preserve"> É uma loja que hospeda aplicações que são certificadas e que são otimizadas para funcionar no Azure. Muitas dessas aplicações estão disponíveis. Nós vamos usar uma aplicação do </w:t>
+      </w:r>
+      <w:proofErr w:type="spellStart"/>
+      <w:r>
+        <w:t>WordPress</w:t>
+      </w:r>
+      <w:proofErr w:type="spellEnd"/>
+      <w:r>
+        <w:t xml:space="preserve"> do Azure Marketplace.</w:t>
+      </w:r>
+    </w:p>
+    <w:p>
+      <w:pPr>
+        <w:pStyle w:val="ListParagraph"/>
+        <w:numPr>
+          <w:ilvl w:val="0"/>
+          <w:numId w:val="6"/>
+        </w:numPr>
+        <w:rPr>
+          <w:b/>
+        </w:rPr>
+      </w:pPr>
+      <w:r>
+        <w:rPr>
+          <w:b/>
+        </w:rPr>
+        <w:t>Criando recursos no Azure</w:t>
+      </w:r>
+      <w:r>
+        <w:rPr>
+          <w:b/>
+        </w:rPr>
+        <w:t xml:space="preserve"> </w:t>
+      </w:r>
+      <w:r>
+        <w:t xml:space="preserve">Tipicamente a primeira coisa que fazemos é criar um grupo de recursos no Azure e que esse grupo de recursos hospede tudo aquilo que precisamos. O grupo de recursos permite o gerenciamento de todos os serviços, discos, redes e outros elementos que potencialmente fazem a nossa solução uma </w:t>
+      </w:r>
+      <w:r>
+        <w:rPr>
+          <w:b/>
+        </w:rPr>
+        <w:t>unidade</w:t>
+      </w:r>
+      <w:r>
+        <w:t xml:space="preserve">. </w:t>
+      </w:r>
+      <w:r>
+        <w:t xml:space="preserve">A gente pode criar os grupos de recursos de forma visual e intuitiva, mas podemos criar por linha de comando com o Azure CLI. </w:t>
+      </w:r>
+    </w:p>
+    <w:p/>
+    <w:p>
+      <w:r>
+        <w:tab/>
+      </w:r>
+      <w:r>
+        <w:tab/>
+      </w:r>
+    </w:p>
+    <w:p>
+      <w:r>
+        <w:t xml:space="preserve">Criamos um </w:t>
+      </w:r>
+      <w:proofErr w:type="spellStart"/>
+      <w:r>
+        <w:t>resource</w:t>
+      </w:r>
+      <w:proofErr w:type="spellEnd"/>
+      <w:r>
+        <w:t xml:space="preserve"> </w:t>
+      </w:r>
+      <w:proofErr w:type="spellStart"/>
+      <w:r>
+        <w:t>group</w:t>
+      </w:r>
+      <w:proofErr w:type="spellEnd"/>
+      <w:r>
+        <w:t xml:space="preserve"> no Azure Portal:</w:t>
+      </w:r>
+    </w:p>
+    <w:p>
+      <w:r>
+        <w:rPr>
+          <w:noProof/>
+        </w:rPr>
+        <w:drawing>
+          <wp:inline distT="0" distB="0" distL="0" distR="0">
+            <wp:extent cx="6645910" cy="2538632"/>
+            <wp:effectExtent l="0" t="0" r="2540" b="0"/>
+            <wp:docPr id="3" name="Picture 3" descr="Captura de tela mostrando a opção Criar um recurso"/>
+            <wp:cNvGraphicFramePr>
+              <a:graphicFrameLocks xmlns:a="http://schemas.openxmlformats.org/drawingml/2006/main" noChangeAspect="1"/>
+            </wp:cNvGraphicFramePr>
+            <a:graphic xmlns:a="http://schemas.openxmlformats.org/drawingml/2006/main">
+              <a:graphicData uri="http://schemas.openxmlformats.org/drawingml/2006/picture">
+                <pic:pic xmlns:pic="http://schemas.openxmlformats.org/drawingml/2006/picture">
+                  <pic:nvPicPr>
+                    <pic:cNvPr id="0" name="Picture 1" descr="Captura de tela mostrando a opção Criar um recurso"/>
+                    <pic:cNvPicPr>
+                      <a:picLocks noChangeAspect="1" noChangeArrowheads="1"/>
+                    </pic:cNvPicPr>
+                  </pic:nvPicPr>
+                  <pic:blipFill>
+                    <a:blip r:embed="rId8">
+                      <a:extLst>
+                        <a:ext uri="{28A0092B-C50C-407E-A947-70E740481C1C}">
+                          <a14:useLocalDpi xmlns:a14="http://schemas.microsoft.com/office/drawing/2010/main" val="0"/>
+                        </a:ext>
+                      </a:extLst>
+                    </a:blip>
+                    <a:srcRect/>
+                    <a:stretch>
+                      <a:fillRect/>
+                    </a:stretch>
+                  </pic:blipFill>
+                  <pic:spPr bwMode="auto">
+                    <a:xfrm>
+                      <a:off x="0" y="0"/>
+                      <a:ext cx="6645910" cy="2538632"/>
+                    </a:xfrm>
+                    <a:prstGeom prst="rect">
+                      <a:avLst/>
+                    </a:prstGeom>
+                    <a:noFill/>
+                    <a:ln>
+                      <a:noFill/>
+                    </a:ln>
+                  </pic:spPr>
+                </pic:pic>
+              </a:graphicData>
+            </a:graphic>
+          </wp:inline>
+        </w:drawing>
+      </w:r>
+    </w:p>
+    <w:p/>
+    <w:p>
+      <w:r>
+        <w:t xml:space="preserve">Dentro do Marketplace do Azure selecionamos o serviço desejado, no caso um site do </w:t>
+      </w:r>
+      <w:proofErr w:type="spellStart"/>
+      <w:r>
+        <w:t>WordPress</w:t>
+      </w:r>
+      <w:proofErr w:type="spellEnd"/>
+      <w:r>
+        <w:t>:</w:t>
+      </w:r>
+    </w:p>
+    <w:p>
+      <w:r>
+        <w:rPr>
+          <w:noProof/>
+        </w:rPr>
+        <w:drawing>
+          <wp:inline distT="0" distB="0" distL="0" distR="0">
+            <wp:extent cx="6645910" cy="3248282"/>
+            <wp:effectExtent l="0" t="0" r="2540" b="9525"/>
+            <wp:docPr id="5" name="Picture 5" descr="Captura de tela mostrando os resultados da pesquisa para o termo WordPress"/>
+            <wp:cNvGraphicFramePr>
+              <a:graphicFrameLocks xmlns:a="http://schemas.openxmlformats.org/drawingml/2006/main" noChangeAspect="1"/>
+            </wp:cNvGraphicFramePr>
+            <a:graphic xmlns:a="http://schemas.openxmlformats.org/drawingml/2006/main">
+              <a:graphicData uri="http://schemas.openxmlformats.org/drawingml/2006/picture">
+                <pic:pic xmlns:pic="http://schemas.openxmlformats.org/drawingml/2006/picture">
+                  <pic:nvPicPr>
+                    <pic:cNvPr id="0" name="Picture 5" descr="Captura de tela mostrando os resultados da pesquisa para o termo WordPress"/>
+                    <pic:cNvPicPr>
+                      <a:picLocks noChangeAspect="1" noChangeArrowheads="1"/>
+                    </pic:cNvPicPr>
+                  </pic:nvPicPr>
+                  <pic:blipFill>
+                    <a:blip r:embed="rId9">
+                      <a:extLst>
+                        <a:ext uri="{28A0092B-C50C-407E-A947-70E740481C1C}">
+                          <a14:useLocalDpi xmlns:a14="http://schemas.microsoft.com/office/drawing/2010/main" val="0"/>
+                        </a:ext>
+                      </a:extLst>
+                    </a:blip>
+                    <a:srcRect/>
+                    <a:stretch>
+                      <a:fillRect/>
+                    </a:stretch>
+                  </pic:blipFill>
+                  <pic:spPr bwMode="auto">
+                    <a:xfrm>
+                      <a:off x="0" y="0"/>
+                      <a:ext cx="6645910" cy="3248282"/>
+                    </a:xfrm>
+                    <a:prstGeom prst="rect">
+                      <a:avLst/>
+                    </a:prstGeom>
+                    <a:noFill/>
+                    <a:ln>
+                      <a:noFill/>
+                    </a:ln>
+                  </pic:spPr>
+                </pic:pic>
+              </a:graphicData>
+            </a:graphic>
+          </wp:inline>
+        </w:drawing>
+      </w:r>
+    </w:p>
+    <w:p>
+      <w:r>
+        <w:t>Antes de criar de fato o nosso website, devemos configurar da seguinte maneira:</w:t>
+      </w:r>
+    </w:p>
+    <w:tbl>
+      <w:tblPr>
+        <w:tblStyle w:val="TableGrid"/>
+        <w:tblW w:w="11340" w:type="dxa"/>
+        <w:tblInd w:w="-572" w:type="dxa"/>
+        <w:tblLook w:val="04A0" w:firstRow="1" w:lastRow="0" w:firstColumn="1" w:lastColumn="0" w:noHBand="0" w:noVBand="1"/>
+      </w:tblPr>
+      <w:tblGrid>
+        <w:gridCol w:w="5627"/>
+        <w:gridCol w:w="5713"/>
+      </w:tblGrid>
+      <w:tr>
+        <w:trPr>
+          <w:trHeight w:val="379"/>
+        </w:trPr>
+        <w:tc>
+          <w:tcPr>
+            <w:tcW w:w="5627" w:type="dxa"/>
+            <w:vAlign w:val="center"/>
+          </w:tcPr>
+          <w:p>
+            <w:pPr>
+              <w:jc w:val="center"/>
+              <w:rPr>
+                <w:b/>
+                <w:bCs/>
+              </w:rPr>
+            </w:pPr>
+            <w:r>
+              <w:rPr>
+                <w:b/>
+                <w:bCs/>
+              </w:rPr>
+              <w:t>Opção</w:t>
+            </w:r>
+          </w:p>
+        </w:tc>
+        <w:tc>
+          <w:tcPr>
+            <w:tcW w:w="5713" w:type="dxa"/>
+            <w:vAlign w:val="center"/>
+          </w:tcPr>
+          <w:p>
+            <w:pPr>
+              <w:jc w:val="center"/>
+              <w:rPr>
+                <w:b/>
+                <w:bCs/>
+              </w:rPr>
+            </w:pPr>
+            <w:r>
+              <w:rPr>
+                <w:b/>
+                <w:bCs/>
+              </w:rPr>
+              <w:t>Valor</w:t>
+            </w:r>
+          </w:p>
+        </w:tc>
+      </w:tr>
+      <w:tr>
+        <w:trPr>
+          <w:trHeight w:val="1184"/>
+        </w:trPr>
+        <w:tc>
+          <w:tcPr>
+            <w:tcW w:w="5627" w:type="dxa"/>
+            <w:vAlign w:val="center"/>
+          </w:tcPr>
+          <w:p>
+            <w:r>
+              <w:rPr>
+                <w:rStyle w:val="Strong"/>
+              </w:rPr>
+              <w:t>Nome do aplicativo</w:t>
+            </w:r>
+          </w:p>
+        </w:tc>
+        <w:tc>
+          <w:tcPr>
+            <w:tcW w:w="5713" w:type="dxa"/>
+            <w:vAlign w:val="center"/>
+          </w:tcPr>
+          <w:p>
+            <w:r>
+              <w:t>Escolha um nome exclusivo para o Aplicativo. Ele fará parte de um FQDN (nome de domínio totalmente qualificado).</w:t>
+            </w:r>
+          </w:p>
+        </w:tc>
+      </w:tr>
+      <w:tr>
+        <w:trPr>
+          <w:trHeight w:val="782"/>
+        </w:trPr>
+        <w:tc>
+          <w:tcPr>
+            <w:tcW w:w="5627" w:type="dxa"/>
+            <w:vAlign w:val="center"/>
+          </w:tcPr>
+          <w:p>
+            <w:r>
+              <w:rPr>
+                <w:rStyle w:val="Strong"/>
+              </w:rPr>
+              <w:t>Assinatura</w:t>
+            </w:r>
+          </w:p>
+        </w:tc>
+        <w:tc>
+          <w:tcPr>
+            <w:tcW w:w="5713" w:type="dxa"/>
+            <w:vAlign w:val="center"/>
+          </w:tcPr>
+          <w:p>
+            <w:r>
+              <w:t xml:space="preserve">Verifique se a </w:t>
+            </w:r>
+            <w:r>
+              <w:rPr>
+                <w:rStyle w:val="Strong"/>
+              </w:rPr>
+              <w:t>Assinatura do Concierge</w:t>
+            </w:r>
+            <w:r>
+              <w:t xml:space="preserve"> foi selecionada.</w:t>
+            </w:r>
+          </w:p>
+        </w:tc>
+      </w:tr>
+      <w:tr>
+        <w:trPr>
+          <w:trHeight w:val="1586"/>
+        </w:trPr>
+        <w:tc>
+          <w:tcPr>
+            <w:tcW w:w="5627" w:type="dxa"/>
+            <w:vAlign w:val="center"/>
+          </w:tcPr>
+          <w:p>
+            <w:r>
+              <w:rPr>
+                <w:rStyle w:val="Strong"/>
+              </w:rPr>
+              <w:lastRenderedPageBreak/>
+              <w:t>Grupo de recursos</w:t>
+            </w:r>
+          </w:p>
+        </w:tc>
+        <w:tc>
+          <w:tcPr>
+            <w:tcW w:w="5713" w:type="dxa"/>
+            <w:vAlign w:val="center"/>
+          </w:tcPr>
+          <w:p>
+            <w:r>
+              <w:t xml:space="preserve">Selecione o botão de </w:t>
+            </w:r>
+            <w:proofErr w:type="gramStart"/>
+            <w:r>
+              <w:t xml:space="preserve">opção </w:t>
+            </w:r>
+            <w:r>
+              <w:rPr>
+                <w:rStyle w:val="Strong"/>
+              </w:rPr>
+              <w:t>Usar</w:t>
+            </w:r>
+            <w:proofErr w:type="gramEnd"/>
+            <w:r>
+              <w:rPr>
+                <w:rStyle w:val="Strong"/>
+              </w:rPr>
+              <w:t xml:space="preserve"> existente</w:t>
+            </w:r>
+            <w:r>
+              <w:t xml:space="preserve"> e selecione o grupo de recursos </w:t>
+            </w:r>
+            <w:r>
+              <w:rPr>
+                <w:rStyle w:val="Strong"/>
+              </w:rPr>
+              <w:t>learn-3de3770b-f60b-4aad-b150-c82ef978ac87</w:t>
+            </w:r>
+            <w:r>
+              <w:t xml:space="preserve"> na lista suspensa.</w:t>
+            </w:r>
+          </w:p>
+        </w:tc>
+      </w:tr>
+      <w:tr>
+        <w:trPr>
+          <w:trHeight w:val="379"/>
+        </w:trPr>
+        <w:tc>
+          <w:tcPr>
+            <w:tcW w:w="5627" w:type="dxa"/>
+            <w:vAlign w:val="center"/>
+          </w:tcPr>
+          <w:p>
+            <w:r>
+              <w:rPr>
+                <w:rStyle w:val="Strong"/>
+              </w:rPr>
+              <w:t>Provedor de Banco de Dados</w:t>
+            </w:r>
+          </w:p>
+        </w:tc>
+        <w:tc>
+          <w:tcPr>
+            <w:tcW w:w="5713" w:type="dxa"/>
+            <w:vAlign w:val="center"/>
+          </w:tcPr>
+          <w:p>
+            <w:r>
+              <w:t xml:space="preserve">Selecione </w:t>
+            </w:r>
+            <w:r>
+              <w:rPr>
+                <w:rStyle w:val="Strong"/>
+              </w:rPr>
+              <w:t>MySQL no Aplicativo</w:t>
+            </w:r>
+            <w:r>
+              <w:t>.</w:t>
+            </w:r>
+          </w:p>
+        </w:tc>
+      </w:tr>
+      <w:tr>
+        <w:trPr>
+          <w:trHeight w:val="782"/>
+        </w:trPr>
+        <w:tc>
+          <w:tcPr>
+            <w:tcW w:w="5627" w:type="dxa"/>
+            <w:vAlign w:val="center"/>
+          </w:tcPr>
+          <w:p>
+            <w:r>
+              <w:rPr>
+                <w:rStyle w:val="Strong"/>
+              </w:rPr>
+              <w:t>Plano/local do Serviço de Aplicativo</w:t>
+            </w:r>
+          </w:p>
+        </w:tc>
+        <w:tc>
+          <w:tcPr>
+            <w:tcW w:w="5713" w:type="dxa"/>
+            <w:vAlign w:val="center"/>
+          </w:tcPr>
+          <w:p>
+            <w:r>
+              <w:t>Você alterará o Plano do Serviço de Aplicativo na próxima etapa.</w:t>
+            </w:r>
+          </w:p>
+        </w:tc>
+      </w:tr>
+      <w:tr>
+        <w:trPr>
+          <w:trHeight w:val="379"/>
+        </w:trPr>
+        <w:tc>
+          <w:tcPr>
+            <w:tcW w:w="5627" w:type="dxa"/>
+            <w:vAlign w:val="center"/>
+          </w:tcPr>
+          <w:p>
+            <w:proofErr w:type="spellStart"/>
+            <w:r>
+              <w:rPr>
+                <w:rStyle w:val="Strong"/>
+              </w:rPr>
+              <w:t>Application</w:t>
+            </w:r>
+            <w:proofErr w:type="spellEnd"/>
+            <w:r>
+              <w:rPr>
+                <w:rStyle w:val="Strong"/>
+              </w:rPr>
+              <w:t xml:space="preserve"> Insights</w:t>
+            </w:r>
+          </w:p>
+        </w:tc>
+        <w:tc>
+          <w:tcPr>
+            <w:tcW w:w="5713" w:type="dxa"/>
+            <w:vAlign w:val="center"/>
+          </w:tcPr>
+          <w:p>
+            <w:r>
+              <w:t>Mantenha a configuração padrão.</w:t>
+            </w:r>
+          </w:p>
+        </w:tc>
+      </w:tr>
+    </w:tbl>
+    <w:p/>
+    <w:p>
+      <w:r>
+        <w:t>Depois de configurado essas informações, devemos configurar o serviço do website:</w:t>
+      </w:r>
+    </w:p>
+    <w:p>
+      <w:r>
+        <w:rPr>
+          <w:noProof/>
+        </w:rPr>
+        <w:drawing>
+          <wp:inline distT="0" distB="0" distL="0" distR="0">
+            <wp:extent cx="5581650" cy="2828925"/>
+            <wp:effectExtent l="0" t="0" r="0" b="9525"/>
+            <wp:docPr id="8" name="Picture 8" descr="Captura de tela mostrando o botão Criar Novo Plano do Serviço de Aplicativo"/>
+            <wp:cNvGraphicFramePr>
+              <a:graphicFrameLocks xmlns:a="http://schemas.openxmlformats.org/drawingml/2006/main" noChangeAspect="1"/>
+            </wp:cNvGraphicFramePr>
+            <a:graphic xmlns:a="http://schemas.openxmlformats.org/drawingml/2006/main">
+              <a:graphicData uri="http://schemas.openxmlformats.org/drawingml/2006/picture">
+                <pic:pic xmlns:pic="http://schemas.openxmlformats.org/drawingml/2006/picture">
+                  <pic:nvPicPr>
+                    <pic:cNvPr id="0" name="Picture 17" descr="Captura de tela mostrando o botão Criar Novo Plano do Serviço de Aplicativo"/>
+                    <pic:cNvPicPr>
+                      <a:picLocks noChangeAspect="1" noChangeArrowheads="1"/>
+                    </pic:cNvPicPr>
+                  </pic:nvPicPr>
+                  <pic:blipFill>
+                    <a:blip r:embed="rId10">
+                      <a:extLst>
+                        <a:ext uri="{28A0092B-C50C-407E-A947-70E740481C1C}">
+                          <a14:useLocalDpi xmlns:a14="http://schemas.microsoft.com/office/drawing/2010/main" val="0"/>
+                        </a:ext>
+                      </a:extLst>
+                    </a:blip>
+                    <a:srcRect/>
+                    <a:stretch>
+                      <a:fillRect/>
+                    </a:stretch>
+                  </pic:blipFill>
+                  <pic:spPr bwMode="auto">
+                    <a:xfrm>
+                      <a:off x="0" y="0"/>
+                      <a:ext cx="5581650" cy="2828925"/>
+                    </a:xfrm>
+                    <a:prstGeom prst="rect">
+                      <a:avLst/>
+                    </a:prstGeom>
+                    <a:noFill/>
+                    <a:ln>
+                      <a:noFill/>
+                    </a:ln>
+                  </pic:spPr>
+                </pic:pic>
+              </a:graphicData>
+            </a:graphic>
+          </wp:inline>
+        </w:drawing>
+      </w:r>
+    </w:p>
+    <w:p>
+      <w:r>
+        <w:t xml:space="preserve">Depois, em </w:t>
+      </w:r>
+      <w:proofErr w:type="spellStart"/>
+      <w:r>
+        <w:t>pricing</w:t>
+      </w:r>
+      <w:proofErr w:type="spellEnd"/>
+      <w:r>
+        <w:t>, devemos selecionar o range F1 de cobrança:</w:t>
+      </w:r>
+    </w:p>
+    <w:p>
+      <w:r>
+        <w:rPr>
+          <w:noProof/>
+        </w:rPr>
+        <w:lastRenderedPageBreak/>
+        <w:drawing>
+          <wp:inline distT="0" distB="0" distL="0" distR="0">
+            <wp:extent cx="4762500" cy="4800600"/>
+            <wp:effectExtent l="0" t="0" r="0" b="0"/>
+            <wp:docPr id="9" name="Picture 9" descr="Captura de tela mostrando as informações de notificação"/>
+            <wp:cNvGraphicFramePr>
+              <a:graphicFrameLocks xmlns:a="http://schemas.openxmlformats.org/drawingml/2006/main" noChangeAspect="1"/>
+            </wp:cNvGraphicFramePr>
+            <a:graphic xmlns:a="http://schemas.openxmlformats.org/drawingml/2006/main">
+              <a:graphicData uri="http://schemas.openxmlformats.org/drawingml/2006/picture">
+                <pic:pic xmlns:pic="http://schemas.openxmlformats.org/drawingml/2006/picture">
+                  <pic:nvPicPr>
+                    <pic:cNvPr id="0" name="Picture 19" descr="Captura de tela mostrando as informações de notificação"/>
+                    <pic:cNvPicPr>
+                      <a:picLocks noChangeAspect="1" noChangeArrowheads="1"/>
+                    </pic:cNvPicPr>
+                  </pic:nvPicPr>
+                  <pic:blipFill>
+                    <a:blip r:embed="rId11">
+                      <a:extLst>
+                        <a:ext uri="{28A0092B-C50C-407E-A947-70E740481C1C}">
+                          <a14:useLocalDpi xmlns:a14="http://schemas.microsoft.com/office/drawing/2010/main" val="0"/>
+                        </a:ext>
+                      </a:extLst>
+                    </a:blip>
+                    <a:srcRect/>
+                    <a:stretch>
+                      <a:fillRect/>
+                    </a:stretch>
+                  </pic:blipFill>
+                  <pic:spPr bwMode="auto">
+                    <a:xfrm>
+                      <a:off x="0" y="0"/>
+                      <a:ext cx="4762500" cy="4800600"/>
+                    </a:xfrm>
+                    <a:prstGeom prst="rect">
+                      <a:avLst/>
+                    </a:prstGeom>
+                    <a:noFill/>
+                    <a:ln>
+                      <a:noFill/>
+                    </a:ln>
+                  </pic:spPr>
+                </pic:pic>
+              </a:graphicData>
+            </a:graphic>
+          </wp:inline>
+        </w:drawing>
+      </w:r>
+    </w:p>
+    <w:p>
+      <w:r>
+        <w:t xml:space="preserve">Finalizado a criação do </w:t>
+      </w:r>
+      <w:proofErr w:type="spellStart"/>
+      <w:r>
+        <w:t>resource</w:t>
+      </w:r>
+      <w:proofErr w:type="spellEnd"/>
+      <w:r>
+        <w:t xml:space="preserve"> </w:t>
+      </w:r>
+      <w:proofErr w:type="spellStart"/>
+      <w:r>
+        <w:t>group</w:t>
+      </w:r>
+      <w:proofErr w:type="spellEnd"/>
+      <w:r>
+        <w:t xml:space="preserve">, devemos </w:t>
+      </w:r>
+      <w:proofErr w:type="spellStart"/>
+      <w:r>
+        <w:t>confimar</w:t>
+      </w:r>
+      <w:proofErr w:type="spellEnd"/>
+      <w:r>
+        <w:t xml:space="preserve"> que ele de fato está funcionando:</w:t>
+      </w:r>
+    </w:p>
+    <w:p>
+      <w:r>
+        <w:rPr>
+          <w:noProof/>
+        </w:rPr>
+        <mc:AlternateContent>
+          <mc:Choice Requires="wps">
+            <w:drawing>
+              <wp:anchor distT="0" distB="0" distL="114300" distR="114300" simplePos="0" relativeHeight="251659264" behindDoc="0" locked="0" layoutInCell="1" allowOverlap="1">
+                <wp:simplePos x="0" y="0"/>
+                <wp:positionH relativeFrom="column">
+                  <wp:posOffset>4762500</wp:posOffset>
+                </wp:positionH>
+                <wp:positionV relativeFrom="paragraph">
+                  <wp:posOffset>525145</wp:posOffset>
+                </wp:positionV>
+                <wp:extent cx="1543050" cy="228600"/>
+                <wp:effectExtent l="19050" t="19050" r="19050" b="19050"/>
+                <wp:wrapNone/>
+                <wp:docPr id="11" name="Rectangle 11"/>
+                <wp:cNvGraphicFramePr/>
+                <a:graphic xmlns:a="http://schemas.openxmlformats.org/drawingml/2006/main">
+                  <a:graphicData uri="http://schemas.microsoft.com/office/word/2010/wordprocessingShape">
+                    <wps:wsp>
+                      <wps:cNvSpPr/>
+                      <wps:spPr>
+                        <a:xfrm>
+                          <a:off x="0" y="0"/>
+                          <a:ext cx="1543050" cy="228600"/>
+                        </a:xfrm>
+                        <a:prstGeom prst="rect">
+                          <a:avLst/>
+                        </a:prstGeom>
+                        <a:noFill/>
+                        <a:ln w="28575">
+                          <a:solidFill>
+                            <a:srgbClr val="FF0000"/>
+                          </a:solidFill>
+                        </a:ln>
+                      </wps:spPr>
+                      <wps:style>
+                        <a:lnRef idx="2">
+                          <a:schemeClr val="accent1">
+                            <a:shade val="50000"/>
+                          </a:schemeClr>
+                        </a:lnRef>
+                        <a:fillRef idx="1">
+                          <a:schemeClr val="accent1"/>
+                        </a:fillRef>
+                        <a:effectRef idx="0">
+                          <a:schemeClr val="accent1"/>
+                        </a:effectRef>
+                        <a:fontRef idx="minor">
+                          <a:schemeClr val="lt1"/>
+                        </a:fontRef>
+                      </wps:style>
+                      <wps:bodyPr rot="0" spcFirstLastPara="0" vertOverflow="overflow" horzOverflow="overflow" vert="horz" wrap="square" lIns="91440" tIns="45720" rIns="91440" bIns="45720" numCol="1" spcCol="0" rtlCol="0" fromWordArt="0" anchor="ctr" anchorCtr="0" forceAA="0" compatLnSpc="1">
+                        <a:prstTxWarp prst="textNoShape">
+                          <a:avLst/>
+                        </a:prstTxWarp>
+                        <a:noAutofit/>
+                      </wps:bodyPr>
+                    </wps:wsp>
+                  </a:graphicData>
+                </a:graphic>
+              </wp:anchor>
+            </w:drawing>
+          </mc:Choice>
+          <mc:Fallback>
+            <w:pict>
+              <v:rect w14:anchorId="6272387B" id="Rectangle 11" o:spid="_x0000_s1026" style="position:absolute;margin-left:375pt;margin-top:41.35pt;width:121.5pt;height:18pt;z-index:251659264;visibility:visible;mso-wrap-style:square;mso-wrap-distance-left:9pt;mso-wrap-distance-top:0;mso-wrap-distance-right:9pt;mso-wrap-distance-bottom:0;mso-position-horizontal:absolute;mso-position-horizontal-relative:text;mso-position-vertical:absolute;mso-position-vertical-relative:text;v-text-anchor:middle" o:gfxdata="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" filled="f" strokecolor="red" strokeweight="2.25pt"/>
+            </w:pict>
+          </mc:Fallback>
+        </mc:AlternateContent>
+      </w:r>
+      <w:r>
+        <w:drawing>
+          <wp:inline distT="0" distB="0" distL="0" distR="0" wp14:anchorId="2AF80374" wp14:editId="4CC0D13B">
+            <wp:extent cx="6645910" cy="2872740"/>
+            <wp:effectExtent l="0" t="0" r="2540" b="3810"/>
+            <wp:docPr id="10" name="Picture 10"/>
+            <wp:cNvGraphicFramePr>
+              <a:graphicFrameLocks xmlns:a="http://schemas.openxmlformats.org/drawingml/2006/main" noChangeAspect="1"/>
+            </wp:cNvGraphicFramePr>
+            <a:graphic xmlns:a="http://schemas.openxmlformats.org/drawingml/2006/main">
+              <a:graphicData uri="http://schemas.openxmlformats.org/drawingml/2006/picture">
+                <pic:pic xmlns:pic="http://schemas.openxmlformats.org/drawingml/2006/picture">
+                  <pic:nvPicPr>
+                    <pic:cNvPr id="1" name=""/>
+                    <pic:cNvPicPr/>
+                  </pic:nvPicPr>
+                  <pic:blipFill>
+                    <a:blip r:embed="rId12"/>
+                    <a:stretch>
+                      <a:fillRect/>
+                    </a:stretch>
+                  </pic:blipFill>
+                  <pic:spPr>
+                    <a:xfrm>
+                      <a:off x="0" y="0"/>
+                      <a:ext cx="6645910" cy="2872740"/>
+                    </a:xfrm>
+                    <a:prstGeom prst="rect">
+                      <a:avLst/>
+                    </a:prstGeom>
+                  </pic:spPr>
+                </pic:pic>
+              </a:graphicData>
+            </a:graphic>
+          </wp:inline>
+        </w:drawing>
+      </w:r>
+    </w:p>
+    <w:p/>
+    <w:p>
+      <w:r>
+        <w:t xml:space="preserve">Acessando a URL em destaque seremos direcionados para o site do </w:t>
+      </w:r>
+      <w:proofErr w:type="spellStart"/>
+      <w:r>
+        <w:t>WordPress</w:t>
+      </w:r>
+      <w:proofErr w:type="spellEnd"/>
+      <w:r>
+        <w:t>, onde configuramos e instalamos as dependências necessárias para configurar nosso site.</w:t>
+      </w:r>
+    </w:p>
+    <w:p/>
+    <w:p/>
+    <w:p/>
+    <w:p>
+      <w:pPr>
+        <w:rPr>
+          <w:b/>
+        </w:rPr>
+      </w:pPr>
+      <w:r>
+        <w:rPr>
+          <w:b/>
+        </w:rPr>
+        <w:lastRenderedPageBreak/>
+        <w:t xml:space="preserve">Exercício – Configurando um Serviço de </w:t>
+      </w:r>
+      <w:r>
+        <w:rPr>
+          <w:b/>
+        </w:rPr>
+        <w:t>Aplicativo</w:t>
+      </w:r>
+    </w:p>
+    <w:p>
+      <w:r>
+        <w:t>A tela de Overview do Serviço de Aplicativo mostra o número de requisições que o nosso site está recebendo, a quantidade de memoria utilizada, dados que entram e saem etc.</w:t>
+      </w:r>
+    </w:p>
+    <w:p>
+      <w:pPr>
+        <w:rPr>
+          <w:b/>
+        </w:rPr>
+      </w:pPr>
+      <w:r>
+        <w:rPr>
+          <w:b/>
+        </w:rPr>
+        <w:t>O que é escala?</w:t>
+      </w:r>
+    </w:p>
+    <w:p>
+      <w:r>
+        <w:t>Suponhamos que você crie um site e que esse site se torne extremamente popular. Em algum momento você percebe que o seu site não consegue lidar com todas as requisições de forma satisfatória. O que você faz? Você contrata uma rede com banda maior, contrata mais memória nos seus servidores, mais armazenamento no banco, mais poder de computação para melhores performances.</w:t>
+      </w:r>
+    </w:p>
+    <w:p>
+      <w:pPr>
+        <w:pStyle w:val="ListParagraph"/>
+        <w:numPr>
+          <w:ilvl w:val="0"/>
+          <w:numId w:val="6"/>
+        </w:numPr>
+        <w:rPr>
+          <w:b/>
+        </w:rPr>
+      </w:pPr>
+      <w:proofErr w:type="spellStart"/>
+      <w:r>
+        <w:rPr>
+          <w:b/>
+        </w:rPr>
+        <w:t>Scaling</w:t>
+      </w:r>
+      <w:proofErr w:type="spellEnd"/>
+      <w:r>
+        <w:rPr>
+          <w:b/>
+        </w:rPr>
+        <w:t xml:space="preserve"> </w:t>
+      </w:r>
+      <w:proofErr w:type="spellStart"/>
+      <w:r>
+        <w:rPr>
+          <w:b/>
+        </w:rPr>
+        <w:t>up</w:t>
+      </w:r>
+      <w:proofErr w:type="spellEnd"/>
+      <w:r>
+        <w:rPr>
+          <w:b/>
+        </w:rPr>
+        <w:t>:</w:t>
+      </w:r>
+      <w:r>
+        <w:t xml:space="preserve"> Escalada vertical, significa aumentar recursos (como os citados acima) para atingir uma performance melhor, pras coisas serem executadas mais rápida</w:t>
+      </w:r>
+    </w:p>
+    <w:p>
+      <w:pPr>
+        <w:pStyle w:val="ListParagraph"/>
+        <w:numPr>
+          <w:ilvl w:val="0"/>
+          <w:numId w:val="6"/>
+        </w:numPr>
+        <w:rPr>
+          <w:b/>
+        </w:rPr>
+      </w:pPr>
+      <w:proofErr w:type="spellStart"/>
+      <w:r>
+        <w:rPr>
+          <w:b/>
+        </w:rPr>
+        <w:t>Scaling</w:t>
+      </w:r>
+      <w:proofErr w:type="spellEnd"/>
+      <w:r>
+        <w:rPr>
+          <w:b/>
+        </w:rPr>
+        <w:t xml:space="preserve"> out:</w:t>
+      </w:r>
+      <w:r>
+        <w:t xml:space="preserve"> Escalada horizontal, significa adicionar mais </w:t>
+      </w:r>
+      <w:proofErr w:type="spellStart"/>
+      <w:r>
+        <w:t>VMs</w:t>
+      </w:r>
+      <w:proofErr w:type="spellEnd"/>
+      <w:r>
+        <w:t xml:space="preserve"> para a sua aplicação, por exemplo. Neste cenário, você pode ter 10 </w:t>
+      </w:r>
+      <w:proofErr w:type="spellStart"/>
+      <w:r>
+        <w:t>VMs</w:t>
+      </w:r>
+      <w:proofErr w:type="spellEnd"/>
+      <w:r>
+        <w:t xml:space="preserve"> configuradas da mesma forma e com trabalho distribuído entre elas para atingir o mesmo fim.</w:t>
+      </w:r>
+    </w:p>
+    <w:p>
+      <w:r>
+        <w:tab/>
+      </w:r>
+      <w:r>
+        <w:tab/>
+      </w:r>
+      <w:r>
+        <w:tab/>
+      </w:r>
+      <w:r>
+        <w:tab/>
+      </w:r>
+      <w:r>
+        <w:tab/>
+      </w:r>
+      <w:r>
+        <w:tab/>
+      </w:r>
+    </w:p>
+    <w:p>
+      <w:pPr>
+        <w:ind w:left="3261"/>
+        <w:rPr>
+          <w:i/>
+          <w:sz w:val="20"/>
+        </w:rPr>
+      </w:pPr>
+      <w:r>
+        <w:rPr>
+          <w:i/>
+          <w:sz w:val="20"/>
+        </w:rPr>
+        <w:t xml:space="preserve">A nuvem é elástica. Você pode </w:t>
+      </w:r>
+      <w:r>
+        <w:rPr>
+          <w:sz w:val="20"/>
+        </w:rPr>
+        <w:t>escalar pra baixo</w:t>
+      </w:r>
+      <w:r>
+        <w:rPr>
+          <w:i/>
+          <w:sz w:val="20"/>
+        </w:rPr>
+        <w:t xml:space="preserve">, ou </w:t>
+      </w:r>
+      <w:r>
+        <w:rPr>
+          <w:sz w:val="20"/>
+        </w:rPr>
+        <w:t>escalar pra cima</w:t>
+      </w:r>
+      <w:r>
+        <w:rPr>
+          <w:i/>
+          <w:sz w:val="20"/>
+        </w:rPr>
+        <w:t xml:space="preserve"> durante a implantação e somente se você precisar. Escalar pra baixo ou pra cima pode ajudar a economizar dinheiro. </w:t>
+      </w:r>
+      <w:r>
+        <w:rPr>
+          <w:b/>
+          <w:sz w:val="20"/>
+        </w:rPr>
+        <w:t xml:space="preserve">Azure </w:t>
+      </w:r>
+      <w:proofErr w:type="spellStart"/>
+      <w:r>
+        <w:rPr>
+          <w:b/>
+          <w:sz w:val="20"/>
+        </w:rPr>
+        <w:t>advisor</w:t>
+      </w:r>
+      <w:proofErr w:type="spellEnd"/>
+      <w:r>
+        <w:rPr>
+          <w:b/>
+          <w:i/>
+          <w:sz w:val="20"/>
+        </w:rPr>
+        <w:t xml:space="preserve"> </w:t>
+      </w:r>
+      <w:r>
+        <w:rPr>
+          <w:i/>
+          <w:sz w:val="20"/>
+        </w:rPr>
+        <w:t xml:space="preserve">e </w:t>
+      </w:r>
+      <w:r>
+        <w:rPr>
+          <w:b/>
+          <w:sz w:val="20"/>
+        </w:rPr>
+        <w:t>Gerenciamento de Custo Azure</w:t>
+      </w:r>
+      <w:r>
+        <w:rPr>
+          <w:i/>
+          <w:sz w:val="20"/>
+        </w:rPr>
+        <w:t xml:space="preserve"> são dois serviços que podem ajudar a otimizar o gasto em nuvem. Você pode usar esses serviços para identificar onde você está usando mais do que o necessário e então voltar para a capacidade normal que você vinha utilizando.</w:t>
+      </w:r>
+    </w:p>
+    <w:p>
+      <w:pPr>
+        <w:rPr>
+          <w:b/>
+        </w:rPr>
+      </w:pPr>
+    </w:p>
+    <w:p>
+      <w:pPr>
+        <w:rPr>
+          <w:b/>
+        </w:rPr>
+      </w:pPr>
+      <w:r>
+        <w:rPr>
+          <w:b/>
+        </w:rPr>
+        <w:t>Como mudar a configuração do Serviço de Aplicativo?</w:t>
+      </w:r>
+    </w:p>
+    <w:p>
+      <w:r>
+        <w:t>As opções configuráveis ficam disponíveis em grupos de interesse/assunto, no painel da esquerda. Por exemplo, configurações referentes à segurança/senhas ficam dentro da seção Autenticação / Autorização:</w:t>
+      </w:r>
+    </w:p>
+    <w:p>
+      <w:r>
+        <w:drawing>
+          <wp:inline distT="0" distB="0" distL="0" distR="0" wp14:anchorId="1E795A88" wp14:editId="0EC70585">
+            <wp:extent cx="2014414" cy="3800475"/>
+            <wp:effectExtent l="0" t="0" r="5080" b="0"/>
+            <wp:docPr id="12" name="Picture 12"/>
+            <wp:cNvGraphicFramePr>
+              <a:graphicFrameLocks xmlns:a="http://schemas.openxmlformats.org/drawingml/2006/main" noChangeAspect="1"/>
+            </wp:cNvGraphicFramePr>
+            <a:graphic xmlns:a="http://schemas.openxmlformats.org/drawingml/2006/main">
+              <a:graphicData uri="http://schemas.openxmlformats.org/drawingml/2006/picture">
+                <pic:pic xmlns:pic="http://schemas.openxmlformats.org/drawingml/2006/picture">
+                  <pic:nvPicPr>
+                    <pic:cNvPr id="1" name=""/>
+                    <pic:cNvPicPr/>
+                  </pic:nvPicPr>
+                  <pic:blipFill>
+                    <a:blip r:embed="rId13"/>
+                    <a:stretch>
+                      <a:fillRect/>
+                    </a:stretch>
+                  </pic:blipFill>
+                  <pic:spPr>
+                    <a:xfrm>
+                      <a:off x="0" y="0"/>
+                      <a:ext cx="2018510" cy="3808203"/>
+                    </a:xfrm>
+                    <a:prstGeom prst="rect">
+                      <a:avLst/>
+                    </a:prstGeom>
+                  </pic:spPr>
+                </pic:pic>
+              </a:graphicData>
+            </a:graphic>
+          </wp:inline>
+        </w:drawing>
+      </w:r>
+    </w:p>
+    <w:p/>
+    <w:p>
+      <w:pPr>
+        <w:rPr>
+          <w:b/>
+        </w:rPr>
+      </w:pPr>
+      <w:r>
+        <w:rPr>
+          <w:b/>
+        </w:rPr>
+        <w:lastRenderedPageBreak/>
+        <w:t>Escale o seu app verticalmente</w:t>
+      </w:r>
+    </w:p>
+    <w:p>
+      <w:r>
+        <w:t>Em configurações, selecione “Escalar verticalmente o seu aplicativo”:</w:t>
+      </w:r>
+    </w:p>
+    <w:p>
+      <w:r>
+        <w:rPr>
+          <w:noProof/>
+        </w:rPr>
+        <mc:AlternateContent>
+          <mc:Choice Requires="wps">
+            <w:drawing>
+              <wp:anchor distT="0" distB="0" distL="114300" distR="114300" simplePos="0" relativeHeight="251660288" behindDoc="0" locked="0" layoutInCell="1" allowOverlap="1">
+                <wp:simplePos x="0" y="0"/>
+                <wp:positionH relativeFrom="column">
+                  <wp:posOffset>0</wp:posOffset>
+                </wp:positionH>
+                <wp:positionV relativeFrom="paragraph">
+                  <wp:posOffset>2719070</wp:posOffset>
+                </wp:positionV>
+                <wp:extent cx="2209800" cy="428625"/>
+                <wp:effectExtent l="19050" t="19050" r="19050" b="28575"/>
+                <wp:wrapNone/>
+                <wp:docPr id="14" name="Rectangle 14"/>
+                <wp:cNvGraphicFramePr/>
+                <a:graphic xmlns:a="http://schemas.openxmlformats.org/drawingml/2006/main">
+                  <a:graphicData uri="http://schemas.microsoft.com/office/word/2010/wordprocessingShape">
+                    <wps:wsp>
+                      <wps:cNvSpPr/>
+                      <wps:spPr>
+                        <a:xfrm>
+                          <a:off x="0" y="0"/>
+                          <a:ext cx="2209800" cy="428625"/>
+                        </a:xfrm>
+                        <a:prstGeom prst="rect">
+                          <a:avLst/>
+                        </a:prstGeom>
+                        <a:noFill/>
+                        <a:ln w="38100">
+                          <a:solidFill>
+                            <a:srgbClr val="FF0000"/>
+                          </a:solidFill>
+                        </a:ln>
+                      </wps:spPr>
+                      <wps:style>
+                        <a:lnRef idx="2">
+                          <a:schemeClr val="accent1">
+                            <a:shade val="50000"/>
+                          </a:schemeClr>
+                        </a:lnRef>
+                        <a:fillRef idx="1">
+                          <a:schemeClr val="accent1"/>
+                        </a:fillRef>
+                        <a:effectRef idx="0">
+                          <a:schemeClr val="accent1"/>
+                        </a:effectRef>
+                        <a:fontRef idx="minor">
+                          <a:schemeClr val="lt1"/>
+                        </a:fontRef>
+                      </wps:style>
+                      <wps:bodyPr rot="0" spcFirstLastPara="0" vertOverflow="overflow" horzOverflow="overflow" vert="horz" wrap="square" lIns="91440" tIns="45720" rIns="91440" bIns="45720" numCol="1" spcCol="0" rtlCol="0" fromWordArt="0" anchor="ctr" anchorCtr="0" forceAA="0" compatLnSpc="1">
+                        <a:prstTxWarp prst="textNoShape">
+                          <a:avLst/>
+                        </a:prstTxWarp>
+                        <a:noAutofit/>
+                      </wps:bodyPr>
+                    </wps:wsp>
+                  </a:graphicData>
+                </a:graphic>
+              </wp:anchor>
+            </w:drawing>
+          </mc:Choice>
+          <mc:Fallback>
+            <w:pict>
+              <v:rect w14:anchorId="0281AB98" id="Rectangle 14" o:spid="_x0000_s1026" style="position:absolute;margin-left:0;margin-top:214.1pt;width:174pt;height:33.75pt;z-index:251660288;visibility:visible;mso-wrap-style:square;mso-wrap-distance-left:9pt;mso-wrap-distance-top:0;mso-wrap-distance-right:9pt;mso-wrap-distance-bottom:0;mso-position-horizontal:absolute;mso-position-horizontal-relative:text;mso-position-vertical:absolute;mso-position-vertical-relative:text;v-text-anchor:middle" o:gfxdata="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" filled="f" strokecolor="red" strokeweight="3pt"/>
+            </w:pict>
+          </mc:Fallback>
+        </mc:AlternateContent>
+      </w:r>
+      <w:r>
+        <w:drawing>
+          <wp:inline distT="0" distB="0" distL="0" distR="0" wp14:anchorId="019213D6" wp14:editId="5EA82507">
+            <wp:extent cx="2210108" cy="3143689"/>
+            <wp:effectExtent l="0" t="0" r="0" b="0"/>
+            <wp:docPr id="13" name="Picture 13"/>
+            <wp:cNvGraphicFramePr>
+              <a:graphicFrameLocks xmlns:a="http://schemas.openxmlformats.org/drawingml/2006/main" noChangeAspect="1"/>
+            </wp:cNvGraphicFramePr>
+            <a:graphic xmlns:a="http://schemas.openxmlformats.org/drawingml/2006/main">
+              <a:graphicData uri="http://schemas.openxmlformats.org/drawingml/2006/picture">
+                <pic:pic xmlns:pic="http://schemas.openxmlformats.org/drawingml/2006/picture">
+                  <pic:nvPicPr>
+                    <pic:cNvPr id="1" name=""/>
+                    <pic:cNvPicPr/>
+                  </pic:nvPicPr>
+                  <pic:blipFill>
+                    <a:blip r:embed="rId14"/>
+                    <a:stretch>
+                      <a:fillRect/>
+                    </a:stretch>
+                  </pic:blipFill>
+                  <pic:spPr>
+                    <a:xfrm>
+                      <a:off x="0" y="0"/>
+                      <a:ext cx="2210108" cy="3143689"/>
+                    </a:xfrm>
+                    <a:prstGeom prst="rect">
+                      <a:avLst/>
+                    </a:prstGeom>
+                  </pic:spPr>
+                </pic:pic>
+              </a:graphicData>
+            </a:graphic>
+          </wp:inline>
+        </w:drawing>
+      </w:r>
+    </w:p>
+    <w:p/>
+    <w:p>
+      <w:r>
+        <w:t xml:space="preserve">Perceba que existem 3 opções para realizar o </w:t>
+      </w:r>
+      <w:proofErr w:type="spellStart"/>
+      <w:r>
+        <w:rPr>
+          <w:b/>
+        </w:rPr>
+        <w:t>scale</w:t>
+      </w:r>
+      <w:proofErr w:type="spellEnd"/>
+      <w:r>
+        <w:rPr>
+          <w:b/>
+        </w:rPr>
+        <w:t xml:space="preserve"> </w:t>
+      </w:r>
+      <w:proofErr w:type="spellStart"/>
+      <w:r>
+        <w:rPr>
+          <w:b/>
+        </w:rPr>
+        <w:t>up</w:t>
+      </w:r>
+      <w:proofErr w:type="spellEnd"/>
+      <w:r>
+        <w:rPr>
+          <w:b/>
+        </w:rPr>
+        <w:t>:</w:t>
+      </w:r>
+    </w:p>
+    <w:tbl>
+      <w:tblPr>
+        <w:tblStyle w:val="TableGrid"/>
+        <w:tblW w:w="0" w:type="auto"/>
+        <w:tblLook w:val="04A0" w:firstRow="1" w:lastRow="0" w:firstColumn="1" w:lastColumn="0" w:noHBand="0" w:noVBand="1"/>
+      </w:tblPr>
+      <w:tblGrid>
+        <w:gridCol w:w="5228"/>
+        <w:gridCol w:w="5228"/>
+      </w:tblGrid>
+      <w:tr>
+        <w:tc>
+          <w:tcPr>
+            <w:tcW w:w="5228" w:type="dxa"/>
+            <w:vAlign w:val="center"/>
+          </w:tcPr>
+          <w:p>
+            <w:pPr>
+              <w:jc w:val="center"/>
+              <w:rPr>
+                <w:b/>
+                <w:bCs/>
+              </w:rPr>
+            </w:pPr>
+            <w:r>
+              <w:rPr>
+                <w:b/>
+                <w:bCs/>
+              </w:rPr>
+              <w:t>Categoria</w:t>
+            </w:r>
+          </w:p>
+        </w:tc>
+        <w:tc>
+          <w:tcPr>
+            <w:tcW w:w="5228" w:type="dxa"/>
+            <w:vAlign w:val="center"/>
+          </w:tcPr>
+          <w:p>
+            <w:pPr>
+              <w:jc w:val="center"/>
+              <w:rPr>
+                <w:b/>
+                <w:bCs/>
+              </w:rPr>
+            </w:pPr>
+            <w:r>
+              <w:rPr>
+                <w:b/>
+                <w:bCs/>
+              </w:rPr>
+              <w:t>Descrição</w:t>
+            </w:r>
+          </w:p>
+        </w:tc>
+      </w:tr>
+      <w:tr>
+        <w:tc>
+          <w:tcPr>
+            <w:tcW w:w="5228" w:type="dxa"/>
+            <w:vAlign w:val="center"/>
+          </w:tcPr>
+          <w:p>
+            <w:r>
+              <w:rPr>
+                <w:rStyle w:val="Strong"/>
+              </w:rPr>
+              <w:t>Desenvolvimento/teste</w:t>
+            </w:r>
+          </w:p>
+        </w:tc>
+        <w:tc>
+          <w:tcPr>
+            <w:tcW w:w="5228" w:type="dxa"/>
+            <w:vAlign w:val="center"/>
+          </w:tcPr>
+          <w:p>
+            <w:r>
+              <w:t>Essa categoria é ideal para cargas de trabalho menos exigentes. Essa categoria é predominantemente focada em fornecer infraestrutura compartilhada. Nessa categoria, você tem recursos adicionais que ficam disponíveis para o aplicativo do Serviço de Aplicativo. Por exemplo, domínios personalizados/SSL e escala manual.</w:t>
+            </w:r>
+          </w:p>
+        </w:tc>
+      </w:tr>
+      <w:tr>
+        <w:tc>
+          <w:tcPr>
+            <w:tcW w:w="5228" w:type="dxa"/>
+            <w:vAlign w:val="center"/>
+          </w:tcPr>
+          <w:p>
+            <w:r>
+              <w:rPr>
+                <w:rStyle w:val="Strong"/>
+              </w:rPr>
+              <w:t>Produção</w:t>
+            </w:r>
+          </w:p>
+        </w:tc>
+        <w:tc>
+          <w:tcPr>
+            <w:tcW w:w="5228" w:type="dxa"/>
+            <w:vAlign w:val="center"/>
+          </w:tcPr>
+          <w:p>
+            <w:r>
+              <w:t>Essa categoria é ideal para cargas de trabalho mais exigentes. Nessa categoria, você também observará recursos adicionados, como slots de preparo, backups diários e um gerenciador de tráfego.</w:t>
+            </w:r>
+          </w:p>
+        </w:tc>
+      </w:tr>
+      <w:tr>
+        <w:tc>
+          <w:tcPr>
+            <w:tcW w:w="5228" w:type="dxa"/>
+            <w:vAlign w:val="center"/>
+          </w:tcPr>
+          <w:p>
+            <w:r>
+              <w:rPr>
+                <w:rStyle w:val="Strong"/>
+              </w:rPr>
+              <w:t>Isolado</w:t>
+            </w:r>
+          </w:p>
+        </w:tc>
+        <w:tc>
+          <w:tcPr>
+            <w:tcW w:w="5228" w:type="dxa"/>
+            <w:vAlign w:val="center"/>
+          </w:tcPr>
+          <w:p>
+            <w:r>
+              <w:t>Essa categoria é ideal para cargas de trabalho que exigem rede avançada e dimensionamento refinado.</w:t>
+            </w:r>
+          </w:p>
+        </w:tc>
+      </w:tr>
+    </w:tbl>
+    <w:p/>
+    <w:p>
+      <w:r>
+        <w:t xml:space="preserve">Dentro dessas categorias existem custos diferentes que permitem que nós realizamos a escalada vertical do nosso app. Esses </w:t>
+      </w:r>
+      <w:proofErr w:type="spellStart"/>
+      <w:r>
+        <w:t>price</w:t>
+      </w:r>
+      <w:proofErr w:type="spellEnd"/>
+      <w:r>
+        <w:t xml:space="preserve"> range diferentes permitem que nós adicionemos funcionalidades novas no nosso website.</w:t>
+      </w:r>
+    </w:p>
+    <w:p>
+      <w:r>
+        <w:t xml:space="preserve">Vamos deixar na configuração do tipo </w:t>
+      </w:r>
+      <w:r>
+        <w:rPr>
+          <w:b/>
+        </w:rPr>
+        <w:t>F1</w:t>
+      </w:r>
+      <w:r>
+        <w:t>, mas saiba que é nessa seção que você vai acessar se quiser aumentar as capacidades do seu serviço.</w:t>
+      </w:r>
+    </w:p>
+    <w:p/>
+    <w:p/>
+    <w:p/>
+    <w:p/>
+    <w:p>
+      <w:pPr>
+        <w:rPr>
+          <w:b/>
+        </w:rPr>
+      </w:pPr>
+      <w:r>
+        <w:rPr>
+          <w:b/>
+        </w:rPr>
+        <w:lastRenderedPageBreak/>
+        <w:t>Exercício – Acesse um serviço de aplicativo utilizando o Azure Cloud Shell</w:t>
+      </w:r>
+    </w:p>
+    <w:p>
+      <w:r>
+        <w:t>O que é o Azure Cloud Shell? É uma interface de linha de comando executáveis no browser. Com ele você consegue gerenciar e desenvolver recursos do Azure. É um console interativo.</w:t>
+      </w:r>
+    </w:p>
+    <w:p>
+      <w:r>
+        <w:t>Aplicações do Azure Cloud Shell: Imagine que você tenha diversos sites e que deseja parar cada um deles. Imagine o tempo para entrar em cada um dos Serviços de Aplicativos do dashboard e ir desativando um a um. Essa é uma tarefa simples de realizar usando script e o Cloud Shell.</w:t>
+      </w:r>
       <w:bookmarkStart w:id="0" w:name="_GoBack"/>
       <w:bookmarkEnd w:id="0"/>
     </w:p>
-    <w:p/>
     <w:sectPr>
       <w:pgSz w:w="11906" w:h="16838"/>
       <w:pgMar w:top="720" w:right="720" w:bottom="720" w:left="720" w:header="709" w:footer="709" w:gutter="0"/>
@@ -2476,7 +7020,7 @@
 </file>
 
 <file path=customXml/itemProps1.xml><?xml version="1.0" encoding="utf-8"?>
-<ds:datastoreItem xmlns:ds="http://schemas.openxmlformats.org/officeDocument/2006/customXml" ds:itemID="{012179F4-323F-4780-8198-C0E13D154D4E}">
+<ds:datastoreItem xmlns:ds="http://schemas.openxmlformats.org/officeDocument/2006/customXml" ds:itemID="{251D992C-33BB-4355-A73B-E0C794F8CF45}">
   <ds:schemaRefs>
     <ds:schemaRef ds:uri="http://schemas.openxmlformats.org/officeDocument/2006/bibliography"/>
   </ds:schemaRefs>

</xml_diff>